<commit_message>
Final commit- completed course
</commit_message>
<xml_diff>
--- a/Project/A01089842_PartB.docx
+++ b/Project/A01089842_PartB.docx
@@ -1,7 +1,69 @@
 
 <file path=word/document.xml><?xml version="1.0" encoding="utf-8"?>
-<w:document xmlns:wpc="http://schemas.microsoft.com/office/word/2010/wordprocessingCanvas" xmlns:cx="http://schemas.microsoft.com/office/drawing/2014/chartex" xmlns:cx1="http://schemas.microsoft.com/office/drawing/2015/9/8/chartex" xmlns:cx2="http://schemas.microsoft.com/office/drawing/2015/10/21/chartex" xmlns:cx3="http://schemas.microsoft.com/office/drawing/2016/5/9/chartex" xmlns:cx4="http://schemas.microsoft.com/office/drawing/2016/5/10/chartex" xmlns:cx5="http://schemas.microsoft.com/office/drawing/2016/5/11/chartex" xmlns:cx6="http://schemas.microsoft.com/office/drawing/2016/5/12/chartex" xmlns:cx7="http://schemas.microsoft.com/office/drawing/2016/5/13/chartex" xmlns:cx8="http://schemas.microsoft.com/office/drawing/2016/5/14/chartex" xmlns:mc="http://schemas.openxmlformats.org/markup-compatibility/2006" xmlns:aink="http://schemas.microsoft.com/office/drawing/2016/ink" xmlns:am3d="http://schemas.microsoft.com/office/drawing/2017/model3d" xmlns:o="urn:schemas-microsoft-com:office:office" xmlns:r="http://schemas.openxmlformats.org/officeDocument/2006/relationships" xmlns:m="http://schemas.openxmlformats.org/officeDocument/2006/math" xmlns:v="urn:schemas-microsoft-com:vml" xmlns:wp14="http://schemas.microsoft.com/office/word/2010/wordprocessingDrawing" xmlns:wp="http://schemas.openxmlformats.org/drawingml/2006/wordprocessingDrawing" xmlns:w10="urn:schemas-microsoft-com:office:word" xmlns:w="http://schemas.openxmlformats.org/wordprocessingml/2006/main" xmlns:w14="http://schemas.microsoft.com/office/word/2010/wordml" xmlns:w15="http://schemas.microsoft.com/office/word/2012/wordml" xmlns:w16cid="http://schemas.microsoft.com/office/word/2016/wordml/cid" xmlns:w16se="http://schemas.microsoft.com/office/word/2015/wordml/symex" xmlns:wpg="http://schemas.microsoft.com/office/word/2010/wordprocessingGroup" xmlns:wpi="http://schemas.microsoft.com/office/word/2010/wordprocessingInk" xmlns:wne="http://schemas.microsoft.com/office/word/2006/wordml" xmlns:wps="http://schemas.microsoft.com/office/word/2010/wordprocessingShape" mc:Ignorable="w14 w15 w16se w16cid wp14">
+<w:document xmlns:wpc="http://schemas.microsoft.com/office/word/2010/wordprocessingCanvas" xmlns:mo="http://schemas.microsoft.com/office/mac/office/2008/main" xmlns:mc="http://schemas.openxmlformats.org/markup-compatibility/2006" xmlns:mv="urn:schemas-microsoft-com:mac:vml" xmlns:o="urn:schemas-microsoft-com:office:office" xmlns:r="http://schemas.openxmlformats.org/officeDocument/2006/relationships" xmlns:m="http://schemas.openxmlformats.org/officeDocument/2006/math" xmlns:v="urn:schemas-microsoft-com:vml" xmlns:wp14="http://schemas.microsoft.com/office/word/2010/wordprocessingDrawing" xmlns:wp="http://schemas.openxmlformats.org/drawingml/2006/wordprocessingDrawing" xmlns:w10="urn:schemas-microsoft-com:office:word" xmlns:w="http://schemas.openxmlformats.org/wordprocessingml/2006/main" xmlns:w14="http://schemas.microsoft.com/office/word/2010/wordml" xmlns:wpg="http://schemas.microsoft.com/office/word/2010/wordprocessingGroup" xmlns:wpi="http://schemas.microsoft.com/office/word/2010/wordprocessingInk" xmlns:wne="http://schemas.microsoft.com/office/word/2006/wordml" xmlns:wps="http://schemas.microsoft.com/office/word/2010/wordprocessingShape" mc:Ignorable="w14 wp14">
   <w:body>
+    <w:p>
+      <w:pPr>
+        <w:widowControl w:val="0"/>
+        <w:autoSpaceDE w:val="0"/>
+        <w:autoSpaceDN w:val="0"/>
+        <w:adjustRightInd w:val="0"/>
+        <w:spacing w:after="240" w:line="300" w:lineRule="atLeast"/>
+        <w:rPr>
+          <w:rFonts w:ascii="Times Roman" w:hAnsi="Times Roman" w:cs="Times Roman"/>
+          <w:color w:val="000000"/>
+          <w:sz w:val="24"/>
+          <w:szCs w:val="24"/>
+        </w:rPr>
+      </w:pPr>
+      <w:r>
+        <w:rPr>
+          <w:rFonts w:ascii="Arial" w:hAnsi="Arial" w:cs="Arial"/>
+          <w:color w:val="0000FF"/>
+          <w:sz w:val="26"/>
+          <w:szCs w:val="26"/>
+        </w:rPr>
+        <w:t xml:space="preserve">List the order details where the </w:t>
+      </w:r>
+      <w:r>
+        <w:rPr>
+          <w:rFonts w:ascii="Times Roman" w:hAnsi="Times Roman" w:cs="Times Roman"/>
+          <w:color w:val="0000FF"/>
+          <w:sz w:val="26"/>
+          <w:szCs w:val="26"/>
+        </w:rPr>
+        <w:t>quantity is between 65 and 70</w:t>
+      </w:r>
+      <w:r>
+        <w:rPr>
+          <w:rFonts w:ascii="Arial" w:hAnsi="Arial" w:cs="Arial"/>
+          <w:color w:val="0000FF"/>
+          <w:sz w:val="26"/>
+          <w:szCs w:val="26"/>
+        </w:rPr>
+        <w:t xml:space="preserve">. Display the order id and quantity from the </w:t>
+      </w:r>
+      <w:proofErr w:type="spellStart"/>
+      <w:r>
+        <w:rPr>
+          <w:rFonts w:ascii="Arial" w:hAnsi="Arial" w:cs="Arial"/>
+          <w:color w:val="0000FF"/>
+          <w:sz w:val="26"/>
+          <w:szCs w:val="26"/>
+        </w:rPr>
+        <w:t>OrderDetails</w:t>
+      </w:r>
+      <w:proofErr w:type="spellEnd"/>
+      <w:r>
+        <w:rPr>
+          <w:rFonts w:ascii="Arial" w:hAnsi="Arial" w:cs="Arial"/>
+          <w:color w:val="0000FF"/>
+          <w:sz w:val="26"/>
+          <w:szCs w:val="26"/>
+        </w:rPr>
+        <w:t xml:space="preserve"> table, the product id and reorder level from the Products table, and the supplier id from the Suppliers table. Order the result set by the order id. </w:t>
+      </w:r>
+    </w:p>
     <w:p>
       <w:pPr>
         <w:autoSpaceDE w:val="0"/>
@@ -62,6 +124,7 @@
         <w:tab/>
       </w:r>
       <w:proofErr w:type="spellStart"/>
+      <w:proofErr w:type="gramStart"/>
       <w:r>
         <w:rPr>
           <w:rFonts w:ascii="Consolas" w:hAnsi="Consolas" w:cs="Consolas"/>
@@ -93,6 +156,7 @@
         <w:t>OrderID</w:t>
       </w:r>
       <w:proofErr w:type="spellEnd"/>
+      <w:proofErr w:type="gramEnd"/>
       <w:r>
         <w:rPr>
           <w:rFonts w:ascii="Consolas" w:hAnsi="Consolas" w:cs="Consolas"/>
@@ -973,7 +1037,48 @@
       <w:proofErr w:type="spellEnd"/>
       <w:proofErr w:type="gramEnd"/>
     </w:p>
-    <w:p/>
+    <w:p>
+      <w:pPr>
+        <w:widowControl w:val="0"/>
+        <w:autoSpaceDE w:val="0"/>
+        <w:autoSpaceDN w:val="0"/>
+        <w:adjustRightInd w:val="0"/>
+        <w:spacing w:after="240" w:line="300" w:lineRule="atLeast"/>
+        <w:rPr>
+          <w:rFonts w:ascii="Times Roman" w:hAnsi="Times Roman" w:cs="Times Roman"/>
+          <w:color w:val="000000"/>
+          <w:sz w:val="24"/>
+          <w:szCs w:val="24"/>
+        </w:rPr>
+      </w:pPr>
+      <w:r>
+        <w:rPr>
+          <w:rFonts w:ascii="Arial" w:hAnsi="Arial" w:cs="Arial"/>
+          <w:color w:val="0000FF"/>
+          <w:sz w:val="26"/>
+          <w:szCs w:val="26"/>
+        </w:rPr>
+        <w:t xml:space="preserve">List the product id, product name, English name, and unit price from the Products table where the unit price is </w:t>
+      </w:r>
+      <w:r>
+        <w:rPr>
+          <w:rFonts w:ascii="Times Roman" w:hAnsi="Times Roman" w:cs="Times Roman"/>
+          <w:color w:val="0000FF"/>
+          <w:sz w:val="26"/>
+          <w:szCs w:val="26"/>
+        </w:rPr>
+        <w:t>less than $8.00</w:t>
+      </w:r>
+      <w:r>
+        <w:rPr>
+          <w:rFonts w:ascii="Arial" w:hAnsi="Arial" w:cs="Arial"/>
+          <w:color w:val="0000FF"/>
+          <w:sz w:val="26"/>
+          <w:szCs w:val="26"/>
+        </w:rPr>
+        <w:t xml:space="preserve">. Order the result set by the product id. </w:t>
+      </w:r>
+    </w:p>
     <w:p>
       <w:pPr>
         <w:autoSpaceDE w:val="0"/>
@@ -1351,7 +1456,48 @@
       </w:r>
       <w:proofErr w:type="spellEnd"/>
     </w:p>
-    <w:p/>
+    <w:p>
+      <w:pPr>
+        <w:widowControl w:val="0"/>
+        <w:autoSpaceDE w:val="0"/>
+        <w:autoSpaceDN w:val="0"/>
+        <w:adjustRightInd w:val="0"/>
+        <w:spacing w:after="240" w:line="300" w:lineRule="atLeast"/>
+        <w:rPr>
+          <w:rFonts w:ascii="Times Roman" w:hAnsi="Times Roman" w:cs="Times Roman"/>
+          <w:color w:val="000000"/>
+          <w:sz w:val="24"/>
+          <w:szCs w:val="24"/>
+        </w:rPr>
+      </w:pPr>
+      <w:r>
+        <w:rPr>
+          <w:rFonts w:ascii="Arial" w:hAnsi="Arial" w:cs="Arial"/>
+          <w:color w:val="0000FF"/>
+          <w:sz w:val="26"/>
+          <w:szCs w:val="26"/>
+        </w:rPr>
+        <w:t xml:space="preserve">List the customer id, company name, country, and phone from the Customers table where the country is equal to </w:t>
+      </w:r>
+      <w:r>
+        <w:rPr>
+          <w:rFonts w:ascii="Times Roman" w:hAnsi="Times Roman" w:cs="Times Roman"/>
+          <w:color w:val="0000FF"/>
+          <w:sz w:val="26"/>
+          <w:szCs w:val="26"/>
+        </w:rPr>
+        <w:t>Canada or USA</w:t>
+      </w:r>
+      <w:r>
+        <w:rPr>
+          <w:rFonts w:ascii="Arial" w:hAnsi="Arial" w:cs="Arial"/>
+          <w:color w:val="0000FF"/>
+          <w:sz w:val="26"/>
+          <w:szCs w:val="26"/>
+        </w:rPr>
+        <w:t xml:space="preserve">. Order the result set by the customer id. </w:t>
+      </w:r>
+    </w:p>
     <w:p>
       <w:pPr>
         <w:autoSpaceDE w:val="0"/>
@@ -1745,7 +1891,43 @@
       </w:r>
       <w:proofErr w:type="spellEnd"/>
     </w:p>
-    <w:p/>
+    <w:p>
+      <w:pPr>
+        <w:rPr>
+          <w:rFonts w:ascii="Arial" w:hAnsi="Arial" w:cs="Arial"/>
+          <w:color w:val="0000FF"/>
+          <w:sz w:val="26"/>
+          <w:szCs w:val="26"/>
+        </w:rPr>
+      </w:pPr>
+      <w:r>
+        <w:rPr>
+          <w:rFonts w:ascii="Arial" w:hAnsi="Arial" w:cs="Arial"/>
+          <w:color w:val="0000FF"/>
+          <w:sz w:val="26"/>
+          <w:szCs w:val="26"/>
+        </w:rPr>
+        <w:t xml:space="preserve">List the products where the </w:t>
+      </w:r>
+      <w:r>
+        <w:rPr>
+          <w:rFonts w:ascii="Times Roman" w:hAnsi="Times Roman" w:cs="Times Roman"/>
+          <w:color w:val="0000FF"/>
+          <w:sz w:val="26"/>
+          <w:szCs w:val="26"/>
+        </w:rPr>
+        <w:t>reorder level is equal to the units in stock</w:t>
+      </w:r>
+      <w:r>
+        <w:rPr>
+          <w:rFonts w:ascii="Arial" w:hAnsi="Arial" w:cs="Arial"/>
+          <w:color w:val="0000FF"/>
+          <w:sz w:val="26"/>
+          <w:szCs w:val="26"/>
+        </w:rPr>
+        <w:t xml:space="preserve">. Display the supplier id and supplier name from the Suppliers table, the product name, reorder level, and units in stock from the Products table. Order the result set by the supplier id. </w:t>
+      </w:r>
+    </w:p>
     <w:p>
       <w:pPr>
         <w:autoSpaceDE w:val="0"/>
@@ -2539,22 +2721,101 @@
     <w:p>
       <w:pPr>
         <w:rPr>
-          <w:rFonts w:ascii="Consolas" w:hAnsi="Consolas" w:cs="Consolas"/>
-          <w:color w:val="008000"/>
-          <w:sz w:val="19"/>
-          <w:szCs w:val="19"/>
-          <w:highlight w:val="white"/>
-        </w:rPr>
-      </w:pPr>
-      <w:r>
-        <w:rPr>
-          <w:rFonts w:ascii="Consolas" w:hAnsi="Consolas" w:cs="Consolas"/>
-          <w:color w:val="008000"/>
-          <w:sz w:val="19"/>
-          <w:szCs w:val="19"/>
-          <w:highlight w:val="white"/>
+          <w:rFonts w:ascii="Arial" w:hAnsi="Arial" w:cs="Arial"/>
+          <w:color w:val="0000FF"/>
+          <w:sz w:val="26"/>
+          <w:szCs w:val="26"/>
+        </w:rPr>
+      </w:pPr>
+      <w:r>
+        <w:rPr>
+          <w:rFonts w:ascii="Arial" w:hAnsi="Arial" w:cs="Arial"/>
+          <w:color w:val="0000FF"/>
+          <w:sz w:val="26"/>
+          <w:szCs w:val="26"/>
         </w:rPr>
         <w:br w:type="page"/>
+      </w:r>
+    </w:p>
+    <w:p>
+      <w:pPr>
+        <w:widowControl w:val="0"/>
+        <w:autoSpaceDE w:val="0"/>
+        <w:autoSpaceDN w:val="0"/>
+        <w:adjustRightInd w:val="0"/>
+        <w:spacing w:after="240" w:line="300" w:lineRule="atLeast"/>
+        <w:rPr>
+          <w:rFonts w:ascii="Times Roman" w:hAnsi="Times Roman" w:cs="Times Roman"/>
+          <w:color w:val="000000"/>
+          <w:sz w:val="24"/>
+          <w:szCs w:val="24"/>
+        </w:rPr>
+      </w:pPr>
+      <w:r>
+        <w:rPr>
+          <w:rFonts w:ascii="Arial" w:hAnsi="Arial" w:cs="Arial"/>
+          <w:color w:val="0000FF"/>
+          <w:sz w:val="26"/>
+          <w:szCs w:val="26"/>
+        </w:rPr>
+        <w:lastRenderedPageBreak/>
+        <w:t xml:space="preserve">List the </w:t>
+      </w:r>
+      <w:r>
+        <w:rPr>
+          <w:rFonts w:ascii="Arial" w:hAnsi="Arial" w:cs="Arial"/>
+          <w:color w:val="0000FF"/>
+          <w:sz w:val="26"/>
+          <w:szCs w:val="26"/>
+        </w:rPr>
+        <w:t>orders where the shipped date is greater than or equal to 1</w:t>
+      </w:r>
+      <w:r>
+        <w:rPr>
+          <w:rFonts w:ascii="Arial" w:hAnsi="Arial" w:cs="Arial"/>
+          <w:color w:val="0000FF"/>
+          <w:sz w:val="26"/>
+          <w:szCs w:val="26"/>
+          <w:vertAlign w:val="superscript"/>
+        </w:rPr>
+        <w:t>st</w:t>
+      </w:r>
+      <w:r>
+        <w:rPr>
+          <w:rFonts w:ascii="Arial" w:hAnsi="Arial" w:cs="Arial"/>
+          <w:color w:val="0000FF"/>
+          <w:sz w:val="26"/>
+          <w:szCs w:val="26"/>
+        </w:rPr>
+        <w:t xml:space="preserve"> of Jan 1994, and calculate the length in years from the shipped date to 1</w:t>
+      </w:r>
+      <w:r>
+        <w:rPr>
+          <w:rFonts w:ascii="Arial" w:hAnsi="Arial" w:cs="Arial"/>
+          <w:color w:val="0000FF"/>
+          <w:sz w:val="26"/>
+          <w:szCs w:val="26"/>
+          <w:vertAlign w:val="superscript"/>
+        </w:rPr>
+        <w:t>st</w:t>
+      </w:r>
+      <w:r>
+        <w:rPr>
+          <w:rFonts w:ascii="Arial" w:hAnsi="Arial" w:cs="Arial"/>
+          <w:color w:val="0000FF"/>
+          <w:sz w:val="26"/>
+          <w:szCs w:val="26"/>
+        </w:rPr>
+        <w:t xml:space="preserve"> of Jan 2009. Display the order id, and the shipped date from the Orders table, the company name, and the contact name from the Customers table, and the calculated length in years for each order. Display the shipped date in the format MMM DD YYYY. Order the result set by order id and the calculated years. </w:t>
+      </w:r>
+      <w:r>
+        <w:rPr>
+          <w:rFonts w:ascii="Arial" w:hAnsi="Arial" w:cs="Arial"/>
+          <w:color w:val="0000FF"/>
+          <w:sz w:val="26"/>
+          <w:szCs w:val="26"/>
+        </w:rPr>
+        <w:t xml:space="preserve"> </w:t>
       </w:r>
     </w:p>
     <w:p>
@@ -2579,7 +2840,6 @@
           <w:szCs w:val="19"/>
           <w:highlight w:val="white"/>
         </w:rPr>
-        <w:lastRenderedPageBreak/>
         <w:t>-- B5</w:t>
       </w:r>
     </w:p>
@@ -3052,6 +3312,7 @@
         </w:rPr>
         <w:tab/>
       </w:r>
+      <w:proofErr w:type="gramStart"/>
       <w:r>
         <w:rPr>
           <w:rFonts w:ascii="Consolas" w:hAnsi="Consolas" w:cs="Consolas"/>
@@ -3072,7 +3333,7 @@
         </w:rPr>
         <w:t>(</w:t>
       </w:r>
-      <w:proofErr w:type="gramStart"/>
+      <w:proofErr w:type="gramEnd"/>
       <w:r>
         <w:rPr>
           <w:rFonts w:ascii="Consolas" w:hAnsi="Consolas" w:cs="Consolas"/>
@@ -3093,7 +3354,6 @@
         </w:rPr>
         <w:t>(</w:t>
       </w:r>
-      <w:proofErr w:type="gramEnd"/>
       <w:r>
         <w:rPr>
           <w:rFonts w:ascii="Consolas" w:hAnsi="Consolas" w:cs="Consolas"/>
@@ -3830,7 +4090,137 @@
       </w:r>
       <w:proofErr w:type="spellEnd"/>
     </w:p>
-    <w:p/>
+    <w:p>
+      <w:pPr>
+        <w:widowControl w:val="0"/>
+        <w:autoSpaceDE w:val="0"/>
+        <w:autoSpaceDN w:val="0"/>
+        <w:adjustRightInd w:val="0"/>
+        <w:spacing w:after="240" w:line="300" w:lineRule="atLeast"/>
+        <w:rPr>
+          <w:rFonts w:ascii="Times Roman" w:hAnsi="Times Roman" w:cs="Times Roman"/>
+          <w:color w:val="000000"/>
+          <w:sz w:val="24"/>
+          <w:szCs w:val="24"/>
+        </w:rPr>
+      </w:pPr>
+      <w:r>
+        <w:rPr>
+          <w:rFonts w:ascii="Arial" w:hAnsi="Arial" w:cs="Arial"/>
+          <w:color w:val="0000FF"/>
+          <w:sz w:val="26"/>
+          <w:szCs w:val="26"/>
+        </w:rPr>
+        <w:t>List all the order where the order date is between 1</w:t>
+      </w:r>
+      <w:r>
+        <w:rPr>
+          <w:rFonts w:ascii="Arial" w:hAnsi="Arial" w:cs="Arial"/>
+          <w:color w:val="0000FF"/>
+          <w:sz w:val="26"/>
+          <w:szCs w:val="26"/>
+          <w:vertAlign w:val="superscript"/>
+        </w:rPr>
+        <w:t>st</w:t>
+      </w:r>
+      <w:r>
+        <w:rPr>
+          <w:rFonts w:ascii="Arial" w:hAnsi="Arial" w:cs="Arial"/>
+          <w:color w:val="0000FF"/>
+          <w:sz w:val="26"/>
+          <w:szCs w:val="26"/>
+        </w:rPr>
+        <w:t xml:space="preserve"> of Jan and 30</w:t>
+      </w:r>
+      <w:r>
+        <w:rPr>
+          <w:rFonts w:ascii="Arial" w:hAnsi="Arial" w:cs="Arial"/>
+          <w:color w:val="0000FF"/>
+          <w:sz w:val="26"/>
+          <w:szCs w:val="26"/>
+          <w:vertAlign w:val="superscript"/>
+        </w:rPr>
+        <w:t>th</w:t>
+      </w:r>
+      <w:r>
+        <w:rPr>
+          <w:rFonts w:ascii="Arial" w:hAnsi="Arial" w:cs="Arial"/>
+          <w:color w:val="0000FF"/>
+          <w:sz w:val="26"/>
+          <w:szCs w:val="26"/>
+        </w:rPr>
+        <w:t xml:space="preserve"> of Mar 1992, and the cost of the order is greater than or equal to $1500.00</w:t>
+      </w:r>
+      <w:r>
+        <w:rPr>
+          <w:rFonts w:ascii="Arial" w:hAnsi="Arial" w:cs="Arial"/>
+          <w:color w:val="0000FF"/>
+          <w:sz w:val="26"/>
+          <w:szCs w:val="26"/>
+        </w:rPr>
+        <w:t xml:space="preserve">. Display the order id, order date, and a </w:t>
+      </w:r>
+      <w:proofErr w:type="gramStart"/>
+      <w:r>
+        <w:rPr>
+          <w:rFonts w:ascii="Arial" w:hAnsi="Arial" w:cs="Arial"/>
+          <w:color w:val="0000FF"/>
+          <w:sz w:val="26"/>
+          <w:szCs w:val="26"/>
+        </w:rPr>
+        <w:t>new shipped</w:t>
+      </w:r>
+      <w:proofErr w:type="gramEnd"/>
+      <w:r>
+        <w:rPr>
+          <w:rFonts w:ascii="Arial" w:hAnsi="Arial" w:cs="Arial"/>
+          <w:color w:val="0000FF"/>
+          <w:sz w:val="26"/>
+          <w:szCs w:val="26"/>
+        </w:rPr>
+        <w:t xml:space="preserve"> date calculated by adding 10 days to the shipped date from the Orders table, the product name from the Products table, the company name from the Customer table, and the cost of the order. Format the date order date and the shipped date as MON DD YYYY. Use the formula (</w:t>
+      </w:r>
+      <w:proofErr w:type="spellStart"/>
+      <w:r>
+        <w:rPr>
+          <w:rFonts w:ascii="Times Roman" w:hAnsi="Times Roman" w:cs="Times Roman"/>
+          <w:color w:val="0000FF"/>
+          <w:sz w:val="26"/>
+          <w:szCs w:val="26"/>
+        </w:rPr>
+        <w:t>OrderDetails.Quantity</w:t>
+      </w:r>
+      <w:proofErr w:type="spellEnd"/>
+      <w:r>
+        <w:rPr>
+          <w:rFonts w:ascii="Times Roman" w:hAnsi="Times Roman" w:cs="Times Roman"/>
+          <w:color w:val="0000FF"/>
+          <w:sz w:val="26"/>
+          <w:szCs w:val="26"/>
+        </w:rPr>
+        <w:t xml:space="preserve"> * </w:t>
+      </w:r>
+      <w:proofErr w:type="spellStart"/>
+      <w:r>
+        <w:rPr>
+          <w:rFonts w:ascii="Times Roman" w:hAnsi="Times Roman" w:cs="Times Roman"/>
+          <w:color w:val="0000FF"/>
+          <w:sz w:val="26"/>
+          <w:szCs w:val="26"/>
+        </w:rPr>
+        <w:t>Products.UnitPrice</w:t>
+      </w:r>
+      <w:proofErr w:type="spellEnd"/>
+      <w:r>
+        <w:rPr>
+          <w:rFonts w:ascii="Arial" w:hAnsi="Arial" w:cs="Arial"/>
+          <w:color w:val="0000FF"/>
+          <w:sz w:val="26"/>
+          <w:szCs w:val="26"/>
+        </w:rPr>
+        <w:t xml:space="preserve">) to calculate the cost of the order. Order the result set by order id. </w:t>
+      </w:r>
+    </w:p>
     <w:p>
       <w:pPr>
         <w:autoSpaceDE w:val="0"/>
@@ -4375,6 +4765,7 @@
         </w:rPr>
         <w:tab/>
       </w:r>
+      <w:proofErr w:type="gramStart"/>
       <w:r>
         <w:rPr>
           <w:rFonts w:ascii="Consolas" w:hAnsi="Consolas" w:cs="Consolas"/>
@@ -4395,7 +4786,7 @@
         </w:rPr>
         <w:t>(</w:t>
       </w:r>
-      <w:proofErr w:type="gramStart"/>
+      <w:proofErr w:type="gramEnd"/>
       <w:r>
         <w:rPr>
           <w:rFonts w:ascii="Consolas" w:hAnsi="Consolas" w:cs="Consolas"/>
@@ -4416,7 +4807,6 @@
         </w:rPr>
         <w:t>(</w:t>
       </w:r>
-      <w:proofErr w:type="gramEnd"/>
       <w:r>
         <w:rPr>
           <w:rFonts w:ascii="Consolas" w:hAnsi="Consolas" w:cs="Consolas"/>
@@ -4604,6 +4994,7 @@
         </w:rPr>
         <w:tab/>
       </w:r>
+      <w:proofErr w:type="gramStart"/>
       <w:r>
         <w:rPr>
           <w:rFonts w:ascii="Consolas" w:hAnsi="Consolas" w:cs="Consolas"/>
@@ -4624,7 +5015,7 @@
         </w:rPr>
         <w:t>(</w:t>
       </w:r>
-      <w:proofErr w:type="gramStart"/>
+      <w:proofErr w:type="gramEnd"/>
       <w:r>
         <w:rPr>
           <w:rFonts w:ascii="Consolas" w:hAnsi="Consolas" w:cs="Consolas"/>
@@ -4645,7 +5036,6 @@
         </w:rPr>
         <w:t>(</w:t>
       </w:r>
-      <w:proofErr w:type="gramEnd"/>
       <w:r>
         <w:rPr>
           <w:rFonts w:ascii="Consolas" w:hAnsi="Consolas" w:cs="Consolas"/>
@@ -6087,7 +6477,68 @@
       <w:proofErr w:type="spellEnd"/>
       <w:proofErr w:type="gramEnd"/>
     </w:p>
-    <w:p/>
+    <w:p>
+      <w:pPr>
+        <w:widowControl w:val="0"/>
+        <w:autoSpaceDE w:val="0"/>
+        <w:autoSpaceDN w:val="0"/>
+        <w:adjustRightInd w:val="0"/>
+        <w:spacing w:after="240" w:line="300" w:lineRule="atLeast"/>
+        <w:rPr>
+          <w:rFonts w:ascii="Times Roman" w:hAnsi="Times Roman" w:cs="Times Roman"/>
+          <w:color w:val="000000"/>
+          <w:sz w:val="24"/>
+          <w:szCs w:val="24"/>
+        </w:rPr>
+      </w:pPr>
+      <w:r>
+        <w:rPr>
+          <w:rFonts w:ascii="Arial" w:hAnsi="Arial" w:cs="Arial"/>
+          <w:color w:val="0000FF"/>
+          <w:sz w:val="26"/>
+          <w:szCs w:val="26"/>
+        </w:rPr>
+        <w:t xml:space="preserve">List all the orders with a </w:t>
+      </w:r>
+      <w:r>
+        <w:rPr>
+          <w:rFonts w:ascii="Times Roman" w:hAnsi="Times Roman" w:cs="Times Roman"/>
+          <w:color w:val="0000FF"/>
+          <w:sz w:val="26"/>
+          <w:szCs w:val="26"/>
+        </w:rPr>
+        <w:t>shipping city of Vancouver</w:t>
+      </w:r>
+      <w:r>
+        <w:rPr>
+          <w:rFonts w:ascii="Arial" w:hAnsi="Arial" w:cs="Arial"/>
+          <w:color w:val="0000FF"/>
+          <w:sz w:val="26"/>
+          <w:szCs w:val="26"/>
+        </w:rPr>
+        <w:t xml:space="preserve">. Display the order from the Orders table, and the unit price and quantity from the </w:t>
+      </w:r>
+      <w:proofErr w:type="spellStart"/>
+      <w:r>
+        <w:rPr>
+          <w:rFonts w:ascii="Arial" w:hAnsi="Arial" w:cs="Arial"/>
+          <w:color w:val="0000FF"/>
+          <w:sz w:val="26"/>
+          <w:szCs w:val="26"/>
+        </w:rPr>
+        <w:t>OrderDetails</w:t>
+      </w:r>
+      <w:proofErr w:type="spellEnd"/>
+      <w:r>
+        <w:rPr>
+          <w:rFonts w:ascii="Arial" w:hAnsi="Arial" w:cs="Arial"/>
+          <w:color w:val="0000FF"/>
+          <w:sz w:val="26"/>
+          <w:szCs w:val="26"/>
+        </w:rPr>
+        <w:t xml:space="preserve"> table. Order the result set by the order id. </w:t>
+      </w:r>
+    </w:p>
     <w:p>
       <w:pPr>
         <w:autoSpaceDE w:val="0"/>
@@ -6740,7 +7191,68 @@
       <w:proofErr w:type="spellEnd"/>
       <w:proofErr w:type="gramEnd"/>
     </w:p>
-    <w:p/>
+    <w:p>
+      <w:pPr>
+        <w:rPr>
+          <w:rFonts w:ascii="Arial" w:hAnsi="Arial" w:cs="Arial"/>
+          <w:color w:val="0000FF"/>
+          <w:sz w:val="26"/>
+          <w:szCs w:val="26"/>
+        </w:rPr>
+      </w:pPr>
+      <w:r>
+        <w:rPr>
+          <w:rFonts w:ascii="Arial" w:hAnsi="Arial" w:cs="Arial"/>
+          <w:color w:val="0000FF"/>
+          <w:sz w:val="26"/>
+          <w:szCs w:val="26"/>
+        </w:rPr>
+        <w:br w:type="page"/>
+      </w:r>
+    </w:p>
+    <w:p>
+      <w:pPr>
+        <w:widowControl w:val="0"/>
+        <w:autoSpaceDE w:val="0"/>
+        <w:autoSpaceDN w:val="0"/>
+        <w:adjustRightInd w:val="0"/>
+        <w:spacing w:after="240" w:line="300" w:lineRule="atLeast"/>
+        <w:rPr>
+          <w:rFonts w:ascii="Times Roman" w:hAnsi="Times Roman" w:cs="Times Roman"/>
+          <w:color w:val="000000"/>
+          <w:sz w:val="24"/>
+          <w:szCs w:val="24"/>
+        </w:rPr>
+      </w:pPr>
+      <w:r>
+        <w:rPr>
+          <w:rFonts w:ascii="Arial" w:hAnsi="Arial" w:cs="Arial"/>
+          <w:color w:val="0000FF"/>
+          <w:sz w:val="26"/>
+          <w:szCs w:val="26"/>
+        </w:rPr>
+        <w:lastRenderedPageBreak/>
+        <w:t>List all the orders that have not been shipped (</w:t>
+      </w:r>
+      <w:r>
+        <w:rPr>
+          <w:rFonts w:ascii="Times Roman" w:hAnsi="Times Roman" w:cs="Times Roman"/>
+          <w:color w:val="0000FF"/>
+          <w:sz w:val="26"/>
+          <w:szCs w:val="26"/>
+        </w:rPr>
+        <w:t>shipped date is null</w:t>
+      </w:r>
+      <w:r>
+        <w:rPr>
+          <w:rFonts w:ascii="Arial" w:hAnsi="Arial" w:cs="Arial"/>
+          <w:color w:val="0000FF"/>
+          <w:sz w:val="26"/>
+          <w:szCs w:val="26"/>
+        </w:rPr>
+        <w:t xml:space="preserve">). Display the customer id, company name and fax number from the Customers table, and the order id and order date from the Orders table. Order the result set by the customer id and order date. </w:t>
+      </w:r>
+    </w:p>
     <w:p>
       <w:pPr>
         <w:autoSpaceDE w:val="0"/>
@@ -7581,8 +8093,65 @@
       <w:proofErr w:type="gramEnd"/>
     </w:p>
     <w:p>
-      <w:r>
-        <w:br w:type="page"/>
+      <w:pPr>
+        <w:widowControl w:val="0"/>
+        <w:autoSpaceDE w:val="0"/>
+        <w:autoSpaceDN w:val="0"/>
+        <w:adjustRightInd w:val="0"/>
+        <w:spacing w:after="240" w:line="300" w:lineRule="atLeast"/>
+        <w:rPr>
+          <w:rFonts w:ascii="Times Roman" w:hAnsi="Times Roman" w:cs="Times Roman"/>
+          <w:color w:val="000000"/>
+          <w:sz w:val="24"/>
+          <w:szCs w:val="24"/>
+        </w:rPr>
+      </w:pPr>
+      <w:r>
+        <w:rPr>
+          <w:rFonts w:ascii="Arial" w:hAnsi="Arial" w:cs="Arial"/>
+          <w:color w:val="0000FF"/>
+          <w:sz w:val="26"/>
+          <w:szCs w:val="26"/>
+        </w:rPr>
+        <w:t xml:space="preserve">List the </w:t>
+      </w:r>
+      <w:proofErr w:type="gramStart"/>
+      <w:r>
+        <w:rPr>
+          <w:rFonts w:ascii="Arial" w:hAnsi="Arial" w:cs="Arial"/>
+          <w:color w:val="0000FF"/>
+          <w:sz w:val="26"/>
+          <w:szCs w:val="26"/>
+        </w:rPr>
+        <w:t>products which</w:t>
+      </w:r>
+      <w:proofErr w:type="gramEnd"/>
+      <w:r>
+        <w:rPr>
+          <w:rFonts w:ascii="Arial" w:hAnsi="Arial" w:cs="Arial"/>
+          <w:color w:val="0000FF"/>
+          <w:sz w:val="26"/>
+          <w:szCs w:val="26"/>
+        </w:rPr>
+        <w:t xml:space="preserve"> contain </w:t>
+      </w:r>
+      <w:r>
+        <w:rPr>
+          <w:rFonts w:ascii="Times Roman" w:hAnsi="Times Roman" w:cs="Times Roman"/>
+          <w:color w:val="0000FF"/>
+          <w:sz w:val="26"/>
+          <w:szCs w:val="26"/>
+        </w:rPr>
+        <w:t>choc or tofu in their name</w:t>
+      </w:r>
+      <w:r>
+        <w:rPr>
+          <w:rFonts w:ascii="Arial" w:hAnsi="Arial" w:cs="Arial"/>
+          <w:color w:val="0000FF"/>
+          <w:sz w:val="26"/>
+          <w:szCs w:val="26"/>
+        </w:rPr>
+        <w:t xml:space="preserve">. Display the product id, product name, quantity per unit and unit price from the Products table. Order the result set by product id. </w:t>
       </w:r>
     </w:p>
     <w:p>
@@ -7607,7 +8176,6 @@
           <w:szCs w:val="19"/>
           <w:highlight w:val="white"/>
         </w:rPr>
-        <w:lastRenderedPageBreak/>
         <w:t>-- B9</w:t>
       </w:r>
     </w:p>
@@ -8028,7 +8596,68 @@
       </w:r>
       <w:proofErr w:type="spellEnd"/>
     </w:p>
-    <w:p/>
+    <w:p>
+      <w:pPr>
+        <w:widowControl w:val="0"/>
+        <w:autoSpaceDE w:val="0"/>
+        <w:autoSpaceDN w:val="0"/>
+        <w:adjustRightInd w:val="0"/>
+        <w:spacing w:after="240" w:line="300" w:lineRule="atLeast"/>
+        <w:rPr>
+          <w:rFonts w:ascii="Times Roman" w:hAnsi="Times Roman" w:cs="Times Roman"/>
+          <w:color w:val="000000"/>
+          <w:sz w:val="24"/>
+          <w:szCs w:val="24"/>
+        </w:rPr>
+      </w:pPr>
+      <w:r>
+        <w:rPr>
+          <w:rFonts w:ascii="Arial" w:hAnsi="Arial" w:cs="Arial"/>
+          <w:color w:val="0000FF"/>
+          <w:sz w:val="26"/>
+          <w:szCs w:val="26"/>
+        </w:rPr>
+        <w:t xml:space="preserve">List the number of products and their </w:t>
+      </w:r>
+      <w:r>
+        <w:rPr>
+          <w:rFonts w:ascii="Times Roman" w:hAnsi="Times Roman" w:cs="Times Roman"/>
+          <w:color w:val="0000FF"/>
+          <w:sz w:val="26"/>
+          <w:szCs w:val="26"/>
+        </w:rPr>
+        <w:t>names beginning with each letter of the alphabet</w:t>
+      </w:r>
+      <w:r>
+        <w:rPr>
+          <w:rFonts w:ascii="Arial" w:hAnsi="Arial" w:cs="Arial"/>
+          <w:color w:val="0000FF"/>
+          <w:sz w:val="26"/>
+          <w:szCs w:val="26"/>
+        </w:rPr>
+        <w:t xml:space="preserve">. Only display the letter and count if there </w:t>
+      </w:r>
+      <w:proofErr w:type="gramStart"/>
+      <w:r>
+        <w:rPr>
+          <w:rFonts w:ascii="Arial" w:hAnsi="Arial" w:cs="Arial"/>
+          <w:color w:val="0000FF"/>
+          <w:sz w:val="26"/>
+          <w:szCs w:val="26"/>
+        </w:rPr>
+        <w:t>are</w:t>
+      </w:r>
+      <w:proofErr w:type="gramEnd"/>
+      <w:r>
+        <w:rPr>
+          <w:rFonts w:ascii="Arial" w:hAnsi="Arial" w:cs="Arial"/>
+          <w:color w:val="0000FF"/>
+          <w:sz w:val="26"/>
+          <w:szCs w:val="26"/>
+        </w:rPr>
+        <w:t xml:space="preserve"> at least three product names begin with the letter. The query should produce the result set listed below. </w:t>
+      </w:r>
+    </w:p>
     <w:p>
       <w:pPr>
         <w:autoSpaceDE w:val="0"/>
@@ -8598,9 +9227,8 @@
       <w:bookmarkEnd w:id="0"/>
     </w:p>
     <w:sectPr>
-      <w:headerReference w:type="default" r:id="rId6"/>
       <w:pgSz w:w="12240" w:h="15840"/>
-      <w:pgMar w:top="1440" w:right="1440" w:bottom="1440" w:left="1440" w:header="720" w:footer="720" w:gutter="0"/>
+      <w:pgMar w:top="540" w:right="1440" w:bottom="720" w:left="1440" w:header="720" w:footer="720" w:gutter="0"/>
       <w:cols w:space="720"/>
       <w:docGrid w:linePitch="360"/>
     </w:sectPr>
@@ -8609,7 +9237,7 @@
 </file>
 
 <file path=word/endnotes.xml><?xml version="1.0" encoding="utf-8"?>
-<w:endnotes xmlns:wpc="http://schemas.microsoft.com/office/word/2010/wordprocessingCanvas" xmlns:cx="http://schemas.microsoft.com/office/drawing/2014/chartex" xmlns:cx1="http://schemas.microsoft.com/office/drawing/2015/9/8/chartex" xmlns:cx2="http://schemas.microsoft.com/office/drawing/2015/10/21/chartex" xmlns:cx3="http://schemas.microsoft.com/office/drawing/2016/5/9/chartex" xmlns:cx4="http://schemas.microsoft.com/office/drawing/2016/5/10/chartex" xmlns:cx5="http://schemas.microsoft.com/office/drawing/2016/5/11/chartex" xmlns:cx6="http://schemas.microsoft.com/office/drawing/2016/5/12/chartex" xmlns:cx7="http://schemas.microsoft.com/office/drawing/2016/5/13/chartex" xmlns:cx8="http://schemas.microsoft.com/office/drawing/2016/5/14/chartex" xmlns:mc="http://schemas.openxmlformats.org/markup-compatibility/2006" xmlns:aink="http://schemas.microsoft.com/office/drawing/2016/ink" xmlns:am3d="http://schemas.microsoft.com/office/drawing/2017/model3d" xmlns:o="urn:schemas-microsoft-com:office:office" xmlns:r="http://schemas.openxmlformats.org/officeDocument/2006/relationships" xmlns:m="http://schemas.openxmlformats.org/officeDocument/2006/math" xmlns:v="urn:schemas-microsoft-com:vml" xmlns:wp14="http://schemas.microsoft.com/office/word/2010/wordprocessingDrawing" xmlns:wp="http://schemas.openxmlformats.org/drawingml/2006/wordprocessingDrawing" xmlns:w10="urn:schemas-microsoft-com:office:word" xmlns:w="http://schemas.openxmlformats.org/wordprocessingml/2006/main" xmlns:w14="http://schemas.microsoft.com/office/word/2010/wordml" xmlns:w15="http://schemas.microsoft.com/office/word/2012/wordml" xmlns:w16cid="http://schemas.microsoft.com/office/word/2016/wordml/cid" xmlns:w16se="http://schemas.microsoft.com/office/word/2015/wordml/symex" xmlns:wpg="http://schemas.microsoft.com/office/word/2010/wordprocessingGroup" xmlns:wpi="http://schemas.microsoft.com/office/word/2010/wordprocessingInk" xmlns:wne="http://schemas.microsoft.com/office/word/2006/wordml" xmlns:wps="http://schemas.microsoft.com/office/word/2010/wordprocessingShape" mc:Ignorable="w14 w15 w16se w16cid wp14">
+<w:endnotes xmlns:wpc="http://schemas.microsoft.com/office/word/2010/wordprocessingCanvas" xmlns:mo="http://schemas.microsoft.com/office/mac/office/2008/main" xmlns:mc="http://schemas.openxmlformats.org/markup-compatibility/2006" xmlns:mv="urn:schemas-microsoft-com:mac:vml" xmlns:o="urn:schemas-microsoft-com:office:office" xmlns:r="http://schemas.openxmlformats.org/officeDocument/2006/relationships" xmlns:m="http://schemas.openxmlformats.org/officeDocument/2006/math" xmlns:v="urn:schemas-microsoft-com:vml" xmlns:wp14="http://schemas.microsoft.com/office/word/2010/wordprocessingDrawing" xmlns:wp="http://schemas.openxmlformats.org/drawingml/2006/wordprocessingDrawing" xmlns:w10="urn:schemas-microsoft-com:office:word" xmlns:w="http://schemas.openxmlformats.org/wordprocessingml/2006/main" xmlns:w14="http://schemas.microsoft.com/office/word/2010/wordml" xmlns:wpg="http://schemas.microsoft.com/office/word/2010/wordprocessingGroup" xmlns:wpi="http://schemas.microsoft.com/office/word/2010/wordprocessingInk" xmlns:wne="http://schemas.microsoft.com/office/word/2006/wordml" xmlns:wps="http://schemas.microsoft.com/office/word/2010/wordprocessingShape" mc:Ignorable="w14 wp14">
   <w:endnote w:type="separator" w:id="-1">
     <w:p>
       <w:pPr>
@@ -8634,7 +9262,7 @@
 </file>
 
 <file path=word/footnotes.xml><?xml version="1.0" encoding="utf-8"?>
-<w:footnotes xmlns:wpc="http://schemas.microsoft.com/office/word/2010/wordprocessingCanvas" xmlns:cx="http://schemas.microsoft.com/office/drawing/2014/chartex" xmlns:cx1="http://schemas.microsoft.com/office/drawing/2015/9/8/chartex" xmlns:cx2="http://schemas.microsoft.com/office/drawing/2015/10/21/chartex" xmlns:cx3="http://schemas.microsoft.com/office/drawing/2016/5/9/chartex" xmlns:cx4="http://schemas.microsoft.com/office/drawing/2016/5/10/chartex" xmlns:cx5="http://schemas.microsoft.com/office/drawing/2016/5/11/chartex" xmlns:cx6="http://schemas.microsoft.com/office/drawing/2016/5/12/chartex" xmlns:cx7="http://schemas.microsoft.com/office/drawing/2016/5/13/chartex" xmlns:cx8="http://schemas.microsoft.com/office/drawing/2016/5/14/chartex" xmlns:mc="http://schemas.openxmlformats.org/markup-compatibility/2006" xmlns:aink="http://schemas.microsoft.com/office/drawing/2016/ink" xmlns:am3d="http://schemas.microsoft.com/office/drawing/2017/model3d" xmlns:o="urn:schemas-microsoft-com:office:office" xmlns:r="http://schemas.openxmlformats.org/officeDocument/2006/relationships" xmlns:m="http://schemas.openxmlformats.org/officeDocument/2006/math" xmlns:v="urn:schemas-microsoft-com:vml" xmlns:wp14="http://schemas.microsoft.com/office/word/2010/wordprocessingDrawing" xmlns:wp="http://schemas.openxmlformats.org/drawingml/2006/wordprocessingDrawing" xmlns:w10="urn:schemas-microsoft-com:office:word" xmlns:w="http://schemas.openxmlformats.org/wordprocessingml/2006/main" xmlns:w14="http://schemas.microsoft.com/office/word/2010/wordml" xmlns:w15="http://schemas.microsoft.com/office/word/2012/wordml" xmlns:w16cid="http://schemas.microsoft.com/office/word/2016/wordml/cid" xmlns:w16se="http://schemas.microsoft.com/office/word/2015/wordml/symex" xmlns:wpg="http://schemas.microsoft.com/office/word/2010/wordprocessingGroup" xmlns:wpi="http://schemas.microsoft.com/office/word/2010/wordprocessingInk" xmlns:wne="http://schemas.microsoft.com/office/word/2006/wordml" xmlns:wps="http://schemas.microsoft.com/office/word/2010/wordprocessingShape" mc:Ignorable="w14 w15 w16se w16cid wp14">
+<w:footnotes xmlns:wpc="http://schemas.microsoft.com/office/word/2010/wordprocessingCanvas" xmlns:mo="http://schemas.microsoft.com/office/mac/office/2008/main" xmlns:mc="http://schemas.openxmlformats.org/markup-compatibility/2006" xmlns:mv="urn:schemas-microsoft-com:mac:vml" xmlns:o="urn:schemas-microsoft-com:office:office" xmlns:r="http://schemas.openxmlformats.org/officeDocument/2006/relationships" xmlns:m="http://schemas.openxmlformats.org/officeDocument/2006/math" xmlns:v="urn:schemas-microsoft-com:vml" xmlns:wp14="http://schemas.microsoft.com/office/word/2010/wordprocessingDrawing" xmlns:wp="http://schemas.openxmlformats.org/drawingml/2006/wordprocessingDrawing" xmlns:w10="urn:schemas-microsoft-com:office:word" xmlns:w="http://schemas.openxmlformats.org/wordprocessingml/2006/main" xmlns:w14="http://schemas.microsoft.com/office/word/2010/wordml" xmlns:wpg="http://schemas.microsoft.com/office/word/2010/wordprocessingGroup" xmlns:wpi="http://schemas.microsoft.com/office/word/2010/wordprocessingInk" xmlns:wne="http://schemas.microsoft.com/office/word/2006/wordml" xmlns:wps="http://schemas.microsoft.com/office/word/2010/wordprocessingShape" mc:Ignorable="w14 wp14">
   <w:footnote w:type="separator" w:id="-1">
     <w:p>
       <w:pPr>
@@ -8658,47 +9286,8 @@
 </w:footnotes>
 </file>
 
-<file path=word/header1.xml><?xml version="1.0" encoding="utf-8"?>
-<w:hdr xmlns:wpc="http://schemas.microsoft.com/office/word/2010/wordprocessingCanvas" xmlns:cx="http://schemas.microsoft.com/office/drawing/2014/chartex" xmlns:cx1="http://schemas.microsoft.com/office/drawing/2015/9/8/chartex" xmlns:cx2="http://schemas.microsoft.com/office/drawing/2015/10/21/chartex" xmlns:cx3="http://schemas.microsoft.com/office/drawing/2016/5/9/chartex" xmlns:cx4="http://schemas.microsoft.com/office/drawing/2016/5/10/chartex" xmlns:cx5="http://schemas.microsoft.com/office/drawing/2016/5/11/chartex" xmlns:cx6="http://schemas.microsoft.com/office/drawing/2016/5/12/chartex" xmlns:cx7="http://schemas.microsoft.com/office/drawing/2016/5/13/chartex" xmlns:cx8="http://schemas.microsoft.com/office/drawing/2016/5/14/chartex" xmlns:mc="http://schemas.openxmlformats.org/markup-compatibility/2006" xmlns:aink="http://schemas.microsoft.com/office/drawing/2016/ink" xmlns:am3d="http://schemas.microsoft.com/office/drawing/2017/model3d" xmlns:o="urn:schemas-microsoft-com:office:office" xmlns:r="http://schemas.openxmlformats.org/officeDocument/2006/relationships" xmlns:m="http://schemas.openxmlformats.org/officeDocument/2006/math" xmlns:v="urn:schemas-microsoft-com:vml" xmlns:wp14="http://schemas.microsoft.com/office/word/2010/wordprocessingDrawing" xmlns:wp="http://schemas.openxmlformats.org/drawingml/2006/wordprocessingDrawing" xmlns:w10="urn:schemas-microsoft-com:office:word" xmlns:w="http://schemas.openxmlformats.org/wordprocessingml/2006/main" xmlns:w14="http://schemas.microsoft.com/office/word/2010/wordml" xmlns:w15="http://schemas.microsoft.com/office/word/2012/wordml" xmlns:w16cid="http://schemas.microsoft.com/office/word/2016/wordml/cid" xmlns:w16se="http://schemas.microsoft.com/office/word/2015/wordml/symex" xmlns:wpg="http://schemas.microsoft.com/office/word/2010/wordprocessingGroup" xmlns:wpi="http://schemas.microsoft.com/office/word/2010/wordprocessingInk" xmlns:wne="http://schemas.microsoft.com/office/word/2006/wordml" xmlns:wps="http://schemas.microsoft.com/office/word/2010/wordprocessingShape" mc:Ignorable="w14 w15 w16se w16cid wp14">
-  <w:p>
-    <w:pPr>
-      <w:pStyle w:val="Header"/>
-    </w:pPr>
-    <w:r>
-      <w:t xml:space="preserve">COMP 1630 – Term Project </w:t>
-    </w:r>
-    <w:proofErr w:type="spellStart"/>
-    <w:r>
-      <w:t>PartB</w:t>
-    </w:r>
-    <w:proofErr w:type="spellEnd"/>
-  </w:p>
-  <w:p>
-    <w:pPr>
-      <w:pStyle w:val="Header"/>
-    </w:pPr>
-    <w:r>
-      <w:t>A01089842</w:t>
-    </w:r>
-  </w:p>
-  <w:p>
-    <w:pPr>
-      <w:pStyle w:val="Header"/>
-    </w:pPr>
-    <w:r>
-      <w:t>Robert Desjardins</w:t>
-    </w:r>
-  </w:p>
-  <w:p>
-    <w:pPr>
-      <w:pStyle w:val="Header"/>
-    </w:pPr>
-  </w:p>
-</w:hdr>
-</file>
-
 <file path=word/styles.xml><?xml version="1.0" encoding="utf-8"?>
-<w:styles xmlns:mc="http://schemas.openxmlformats.org/markup-compatibility/2006" xmlns:r="http://schemas.openxmlformats.org/officeDocument/2006/relationships" xmlns:w="http://schemas.openxmlformats.org/wordprocessingml/2006/main" xmlns:w14="http://schemas.microsoft.com/office/word/2010/wordml" xmlns:w15="http://schemas.microsoft.com/office/word/2012/wordml" xmlns:w16cid="http://schemas.microsoft.com/office/word/2016/wordml/cid" xmlns:w16se="http://schemas.microsoft.com/office/word/2015/wordml/symex" mc:Ignorable="w14 w15 w16se w16cid">
+<w:styles xmlns:mc="http://schemas.openxmlformats.org/markup-compatibility/2006" xmlns:r="http://schemas.openxmlformats.org/officeDocument/2006/relationships" xmlns:w="http://schemas.openxmlformats.org/wordprocessingml/2006/main" xmlns:w14="http://schemas.microsoft.com/office/word/2010/wordml" mc:Ignorable="w14">
   <w:docDefaults>
     <w:rPrDefault>
       <w:rPr>
@@ -8714,379 +9303,156 @@
       </w:pPr>
     </w:pPrDefault>
   </w:docDefaults>
-  <w:latentStyles w:defLockedState="0" w:defUIPriority="99" w:defSemiHidden="0" w:defUnhideWhenUsed="0" w:defQFormat="0" w:count="375">
-    <w:lsdException w:name="Normal" w:uiPriority="0" w:qFormat="1"/>
-    <w:lsdException w:name="heading 1" w:uiPriority="9" w:qFormat="1"/>
-    <w:lsdException w:name="heading 2" w:semiHidden="1" w:uiPriority="9" w:unhideWhenUsed="1" w:qFormat="1"/>
-    <w:lsdException w:name="heading 3" w:semiHidden="1" w:uiPriority="9" w:unhideWhenUsed="1" w:qFormat="1"/>
-    <w:lsdException w:name="heading 4" w:semiHidden="1" w:uiPriority="9" w:unhideWhenUsed="1" w:qFormat="1"/>
-    <w:lsdException w:name="heading 5" w:semiHidden="1" w:uiPriority="9" w:unhideWhenUsed="1" w:qFormat="1"/>
-    <w:lsdException w:name="heading 6" w:semiHidden="1" w:uiPriority="9" w:unhideWhenUsed="1" w:qFormat="1"/>
-    <w:lsdException w:name="heading 7" w:semiHidden="1" w:uiPriority="9" w:unhideWhenUsed="1" w:qFormat="1"/>
-    <w:lsdException w:name="heading 8" w:semiHidden="1" w:uiPriority="9" w:unhideWhenUsed="1" w:qFormat="1"/>
-    <w:lsdException w:name="heading 9" w:semiHidden="1" w:uiPriority="9" w:unhideWhenUsed="1" w:qFormat="1"/>
-    <w:lsdException w:name="index 1" w:semiHidden="1" w:unhideWhenUsed="1"/>
-    <w:lsdException w:name="index 2" w:semiHidden="1" w:unhideWhenUsed="1"/>
-    <w:lsdException w:name="index 3" w:semiHidden="1" w:unhideWhenUsed="1"/>
-    <w:lsdException w:name="index 4" w:semiHidden="1" w:unhideWhenUsed="1"/>
-    <w:lsdException w:name="index 5" w:semiHidden="1" w:unhideWhenUsed="1"/>
-    <w:lsdException w:name="index 6" w:semiHidden="1" w:unhideWhenUsed="1"/>
-    <w:lsdException w:name="index 7" w:semiHidden="1" w:unhideWhenUsed="1"/>
-    <w:lsdException w:name="index 8" w:semiHidden="1" w:unhideWhenUsed="1"/>
-    <w:lsdException w:name="index 9" w:semiHidden="1" w:unhideWhenUsed="1"/>
-    <w:lsdException w:name="toc 1" w:semiHidden="1" w:uiPriority="39" w:unhideWhenUsed="1"/>
-    <w:lsdException w:name="toc 2" w:semiHidden="1" w:uiPriority="39" w:unhideWhenUsed="1"/>
-    <w:lsdException w:name="toc 3" w:semiHidden="1" w:uiPriority="39" w:unhideWhenUsed="1"/>
-    <w:lsdException w:name="toc 4" w:semiHidden="1" w:uiPriority="39" w:unhideWhenUsed="1"/>
-    <w:lsdException w:name="toc 5" w:semiHidden="1" w:uiPriority="39" w:unhideWhenUsed="1"/>
-    <w:lsdException w:name="toc 6" w:semiHidden="1" w:uiPriority="39" w:unhideWhenUsed="1"/>
-    <w:lsdException w:name="toc 7" w:semiHidden="1" w:uiPriority="39" w:unhideWhenUsed="1"/>
-    <w:lsdException w:name="toc 8" w:semiHidden="1" w:uiPriority="39" w:unhideWhenUsed="1"/>
-    <w:lsdException w:name="toc 9" w:semiHidden="1" w:uiPriority="39" w:unhideWhenUsed="1"/>
-    <w:lsdException w:name="Normal Indent" w:semiHidden="1" w:unhideWhenUsed="1"/>
-    <w:lsdException w:name="footnote text" w:semiHidden="1" w:unhideWhenUsed="1"/>
-    <w:lsdException w:name="annotation text" w:semiHidden="1" w:unhideWhenUsed="1"/>
-    <w:lsdException w:name="header" w:semiHidden="1" w:unhideWhenUsed="1"/>
-    <w:lsdException w:name="footer" w:semiHidden="1" w:unhideWhenUsed="1"/>
-    <w:lsdException w:name="index heading" w:semiHidden="1" w:unhideWhenUsed="1"/>
-    <w:lsdException w:name="caption" w:semiHidden="1" w:uiPriority="35" w:unhideWhenUsed="1" w:qFormat="1"/>
-    <w:lsdException w:name="table of figures" w:semiHidden="1" w:unhideWhenUsed="1"/>
-    <w:lsdException w:name="envelope address" w:semiHidden="1" w:unhideWhenUsed="1"/>
-    <w:lsdException w:name="envelope return" w:semiHidden="1" w:unhideWhenUsed="1"/>
-    <w:lsdException w:name="footnote reference" w:semiHidden="1" w:unhideWhenUsed="1"/>
-    <w:lsdException w:name="annotation reference" w:semiHidden="1" w:unhideWhenUsed="1"/>
-    <w:lsdException w:name="line number" w:semiHidden="1" w:unhideWhenUsed="1"/>
-    <w:lsdException w:name="page number" w:semiHidden="1" w:unhideWhenUsed="1"/>
-    <w:lsdException w:name="endnote reference" w:semiHidden="1" w:unhideWhenUsed="1"/>
-    <w:lsdException w:name="endnote text" w:semiHidden="1" w:unhideWhenUsed="1"/>
-    <w:lsdException w:name="table of authorities" w:semiHidden="1" w:unhideWhenUsed="1"/>
-    <w:lsdException w:name="macro" w:semiHidden="1" w:unhideWhenUsed="1"/>
-    <w:lsdException w:name="toa heading" w:semiHidden="1" w:unhideWhenUsed="1"/>
-    <w:lsdException w:name="List" w:semiHidden="1" w:unhideWhenUsed="1"/>
-    <w:lsdException w:name="List Bullet" w:semiHidden="1" w:unhideWhenUsed="1"/>
-    <w:lsdException w:name="List Number" w:semiHidden="1" w:unhideWhenUsed="1"/>
-    <w:lsdException w:name="List 2" w:semiHidden="1" w:unhideWhenUsed="1"/>
-    <w:lsdException w:name="List 3" w:semiHidden="1" w:unhideWhenUsed="1"/>
-    <w:lsdException w:name="List 4" w:semiHidden="1" w:unhideWhenUsed="1"/>
-    <w:lsdException w:name="List 5" w:semiHidden="1" w:unhideWhenUsed="1"/>
-    <w:lsdException w:name="List Bullet 2" w:semiHidden="1" w:unhideWhenUsed="1"/>
-    <w:lsdException w:name="List Bullet 3" w:semiHidden="1" w:unhideWhenUsed="1"/>
-    <w:lsdException w:name="List Bullet 4" w:semiHidden="1" w:unhideWhenUsed="1"/>
-    <w:lsdException w:name="List Bullet 5" w:semiHidden="1" w:unhideWhenUsed="1"/>
-    <w:lsdException w:name="List Number 2" w:semiHidden="1" w:unhideWhenUsed="1"/>
-    <w:lsdException w:name="List Number 3" w:semiHidden="1" w:unhideWhenUsed="1"/>
-    <w:lsdException w:name="List Number 4" w:semiHidden="1" w:unhideWhenUsed="1"/>
-    <w:lsdException w:name="List Number 5" w:semiHidden="1" w:unhideWhenUsed="1"/>
-    <w:lsdException w:name="Title" w:uiPriority="10" w:qFormat="1"/>
-    <w:lsdException w:name="Closing" w:semiHidden="1" w:unhideWhenUsed="1"/>
-    <w:lsdException w:name="Signature" w:semiHidden="1" w:unhideWhenUsed="1"/>
-    <w:lsdException w:name="Default Paragraph Font" w:semiHidden="1" w:uiPriority="1" w:unhideWhenUsed="1"/>
-    <w:lsdException w:name="Body Text" w:semiHidden="1" w:unhideWhenUsed="1"/>
-    <w:lsdException w:name="Body Text Indent" w:semiHidden="1" w:unhideWhenUsed="1"/>
-    <w:lsdException w:name="List Continue" w:semiHidden="1" w:unhideWhenUsed="1"/>
-    <w:lsdException w:name="List Continue 2" w:semiHidden="1" w:unhideWhenUsed="1"/>
-    <w:lsdException w:name="List Continue 3" w:semiHidden="1" w:unhideWhenUsed="1"/>
-    <w:lsdException w:name="List Continue 4" w:semiHidden="1" w:unhideWhenUsed="1"/>
-    <w:lsdException w:name="List Continue 5" w:semiHidden="1" w:unhideWhenUsed="1"/>
-    <w:lsdException w:name="Message Header" w:semiHidden="1" w:unhideWhenUsed="1"/>
-    <w:lsdException w:name="Subtitle" w:uiPriority="11" w:qFormat="1"/>
-    <w:lsdException w:name="Salutation" w:semiHidden="1" w:unhideWhenUsed="1"/>
-    <w:lsdException w:name="Date" w:semiHidden="1" w:unhideWhenUsed="1"/>
-    <w:lsdException w:name="Body Text First Indent" w:semiHidden="1" w:unhideWhenUsed="1"/>
-    <w:lsdException w:name="Body Text First Indent 2" w:semiHidden="1" w:unhideWhenUsed="1"/>
-    <w:lsdException w:name="Note Heading" w:semiHidden="1" w:unhideWhenUsed="1"/>
-    <w:lsdException w:name="Body Text 2" w:semiHidden="1" w:unhideWhenUsed="1"/>
-    <w:lsdException w:name="Body Text 3" w:semiHidden="1" w:unhideWhenUsed="1"/>
-    <w:lsdException w:name="Body Text Indent 2" w:semiHidden="1" w:unhideWhenUsed="1"/>
-    <w:lsdException w:name="Body Text Indent 3" w:semiHidden="1" w:unhideWhenUsed="1"/>
-    <w:lsdException w:name="Block Text" w:semiHidden="1" w:unhideWhenUsed="1"/>
-    <w:lsdException w:name="Hyperlink" w:semiHidden="1" w:unhideWhenUsed="1"/>
-    <w:lsdException w:name="FollowedHyperlink" w:semiHidden="1" w:unhideWhenUsed="1"/>
-    <w:lsdException w:name="Strong" w:uiPriority="22" w:qFormat="1"/>
-    <w:lsdException w:name="Emphasis" w:uiPriority="20" w:qFormat="1"/>
-    <w:lsdException w:name="Document Map" w:semiHidden="1" w:unhideWhenUsed="1"/>
-    <w:lsdException w:name="Plain Text" w:semiHidden="1" w:unhideWhenUsed="1"/>
-    <w:lsdException w:name="E-mail Signature" w:semiHidden="1" w:unhideWhenUsed="1"/>
-    <w:lsdException w:name="HTML Top of Form" w:semiHidden="1" w:unhideWhenUsed="1"/>
-    <w:lsdException w:name="HTML Bottom of Form" w:semiHidden="1" w:unhideWhenUsed="1"/>
-    <w:lsdException w:name="Normal (Web)" w:semiHidden="1" w:unhideWhenUsed="1"/>
-    <w:lsdException w:name="HTML Acronym" w:semiHidden="1" w:unhideWhenUsed="1"/>
-    <w:lsdException w:name="HTML Address" w:semiHidden="1" w:unhideWhenUsed="1"/>
-    <w:lsdException w:name="HTML Cite" w:semiHidden="1" w:unhideWhenUsed="1"/>
-    <w:lsdException w:name="HTML Code" w:semiHidden="1" w:unhideWhenUsed="1"/>
-    <w:lsdException w:name="HTML Definition" w:semiHidden="1" w:unhideWhenUsed="1"/>
-    <w:lsdException w:name="HTML Keyboard" w:semiHidden="1" w:unhideWhenUsed="1"/>
-    <w:lsdException w:name="HTML Preformatted" w:semiHidden="1" w:unhideWhenUsed="1"/>
-    <w:lsdException w:name="HTML Sample" w:semiHidden="1" w:unhideWhenUsed="1"/>
-    <w:lsdException w:name="HTML Typewriter" w:semiHidden="1" w:unhideWhenUsed="1"/>
-    <w:lsdException w:name="HTML Variable" w:semiHidden="1" w:unhideWhenUsed="1"/>
-    <w:lsdException w:name="annotation subject" w:semiHidden="1" w:unhideWhenUsed="1"/>
-    <w:lsdException w:name="No List" w:semiHidden="1" w:unhideWhenUsed="1"/>
-    <w:lsdException w:name="Outline List 1" w:semiHidden="1" w:unhideWhenUsed="1"/>
-    <w:lsdException w:name="Outline List 2" w:semiHidden="1" w:unhideWhenUsed="1"/>
-    <w:lsdException w:name="Outline List 3" w:semiHidden="1" w:unhideWhenUsed="1"/>
-    <w:lsdException w:name="Table Simple 1" w:semiHidden="1" w:unhideWhenUsed="1"/>
-    <w:lsdException w:name="Table Simple 2" w:semiHidden="1" w:unhideWhenUsed="1"/>
-    <w:lsdException w:name="Table Simple 3" w:semiHidden="1" w:unhideWhenUsed="1"/>
-    <w:lsdException w:name="Table Classic 1" w:semiHidden="1" w:unhideWhenUsed="1"/>
-    <w:lsdException w:name="Table Classic 2" w:semiHidden="1" w:unhideWhenUsed="1"/>
-    <w:lsdException w:name="Table Classic 3" w:semiHidden="1" w:unhideWhenUsed="1"/>
-    <w:lsdException w:name="Table Classic 4" w:semiHidden="1" w:unhideWhenUsed="1"/>
-    <w:lsdException w:name="Table Colorful 1" w:semiHidden="1" w:unhideWhenUsed="1"/>
-    <w:lsdException w:name="Table Colorful 2" w:semiHidden="1" w:unhideWhenUsed="1"/>
-    <w:lsdException w:name="Table Colorful 3" w:semiHidden="1" w:unhideWhenUsed="1"/>
-    <w:lsdException w:name="Table Columns 1" w:semiHidden="1" w:unhideWhenUsed="1"/>
-    <w:lsdException w:name="Table Columns 2" w:semiHidden="1" w:unhideWhenUsed="1"/>
-    <w:lsdException w:name="Table Columns 3" w:semiHidden="1" w:unhideWhenUsed="1"/>
-    <w:lsdException w:name="Table Columns 4" w:semiHidden="1" w:unhideWhenUsed="1"/>
-    <w:lsdException w:name="Table Columns 5" w:semiHidden="1" w:unhideWhenUsed="1"/>
-    <w:lsdException w:name="Table Grid 1" w:semiHidden="1" w:unhideWhenUsed="1"/>
-    <w:lsdException w:name="Table Grid 2" w:semiHidden="1" w:unhideWhenUsed="1"/>
-    <w:lsdException w:name="Table Grid 3" w:semiHidden="1" w:unhideWhenUsed="1"/>
-    <w:lsdException w:name="Table Grid 4" w:semiHidden="1" w:unhideWhenUsed="1"/>
-    <w:lsdException w:name="Table Grid 5" w:semiHidden="1" w:unhideWhenUsed="1"/>
-    <w:lsdException w:name="Table Grid 6" w:semiHidden="1" w:unhideWhenUsed="1"/>
-    <w:lsdException w:name="Table Grid 7" w:semiHidden="1" w:unhideWhenUsed="1"/>
-    <w:lsdException w:name="Table Grid 8" w:semiHidden="1" w:unhideWhenUsed="1"/>
-    <w:lsdException w:name="Table List 1" w:semiHidden="1" w:unhideWhenUsed="1"/>
-    <w:lsdException w:name="Table List 2" w:semiHidden="1" w:unhideWhenUsed="1"/>
-    <w:lsdException w:name="Table List 3" w:semiHidden="1" w:unhideWhenUsed="1"/>
-    <w:lsdException w:name="Table List 4" w:semiHidden="1" w:unhideWhenUsed="1"/>
-    <w:lsdException w:name="Table List 5" w:semiHidden="1" w:unhideWhenUsed="1"/>
-    <w:lsdException w:name="Table List 6" w:semiHidden="1" w:unhideWhenUsed="1"/>
-    <w:lsdException w:name="Table List 7" w:semiHidden="1" w:unhideWhenUsed="1"/>
-    <w:lsdException w:name="Table List 8" w:semiHidden="1" w:unhideWhenUsed="1"/>
-    <w:lsdException w:name="Table 3D effects 1" w:semiHidden="1" w:unhideWhenUsed="1"/>
-    <w:lsdException w:name="Table 3D effects 2" w:semiHidden="1" w:unhideWhenUsed="1"/>
-    <w:lsdException w:name="Table 3D effects 3" w:semiHidden="1" w:unhideWhenUsed="1"/>
-    <w:lsdException w:name="Table Contemporary" w:semiHidden="1" w:unhideWhenUsed="1"/>
-    <w:lsdException w:name="Table Elegant" w:semiHidden="1" w:unhideWhenUsed="1"/>
-    <w:lsdException w:name="Table Professional" w:semiHidden="1" w:unhideWhenUsed="1"/>
-    <w:lsdException w:name="Table Subtle 1" w:semiHidden="1" w:unhideWhenUsed="1"/>
-    <w:lsdException w:name="Table Web 1" w:semiHidden="1" w:unhideWhenUsed="1"/>
-    <w:lsdException w:name="Table Web 2" w:semiHidden="1" w:unhideWhenUsed="1"/>
-    <w:lsdException w:name="Balloon Text" w:semiHidden="1" w:unhideWhenUsed="1"/>
-    <w:lsdException w:name="Table Grid" w:uiPriority="39"/>
-    <w:lsdException w:name="Table Theme" w:semiHidden="1" w:unhideWhenUsed="1"/>
-    <w:lsdException w:name="Placeholder Text" w:semiHidden="1"/>
-    <w:lsdException w:name="No Spacing" w:uiPriority="1" w:qFormat="1"/>
-    <w:lsdException w:name="Light Shading" w:uiPriority="60"/>
-    <w:lsdException w:name="Light List" w:uiPriority="61"/>
-    <w:lsdException w:name="Light Grid" w:uiPriority="62"/>
-    <w:lsdException w:name="Medium Shading 1" w:uiPriority="63"/>
-    <w:lsdException w:name="Medium Shading 2" w:uiPriority="64"/>
-    <w:lsdException w:name="Medium List 1" w:uiPriority="65"/>
-    <w:lsdException w:name="Medium List 2" w:uiPriority="66"/>
-    <w:lsdException w:name="Medium Grid 1" w:uiPriority="67"/>
-    <w:lsdException w:name="Medium Grid 2" w:uiPriority="68"/>
-    <w:lsdException w:name="Medium Grid 3" w:uiPriority="69"/>
-    <w:lsdException w:name="Dark List" w:uiPriority="70"/>
-    <w:lsdException w:name="Colorful Shading" w:uiPriority="71"/>
-    <w:lsdException w:name="Colorful List" w:uiPriority="72"/>
-    <w:lsdException w:name="Colorful Grid" w:uiPriority="73"/>
-    <w:lsdException w:name="Light Shading Accent 1" w:uiPriority="60"/>
-    <w:lsdException w:name="Light List Accent 1" w:uiPriority="61"/>
-    <w:lsdException w:name="Light Grid Accent 1" w:uiPriority="62"/>
-    <w:lsdException w:name="Medium Shading 1 Accent 1" w:uiPriority="63"/>
-    <w:lsdException w:name="Medium Shading 2 Accent 1" w:uiPriority="64"/>
-    <w:lsdException w:name="Medium List 1 Accent 1" w:uiPriority="65"/>
-    <w:lsdException w:name="Revision" w:semiHidden="1"/>
-    <w:lsdException w:name="List Paragraph" w:uiPriority="34" w:qFormat="1"/>
-    <w:lsdException w:name="Quote" w:uiPriority="29" w:qFormat="1"/>
-    <w:lsdException w:name="Intense Quote" w:uiPriority="30" w:qFormat="1"/>
-    <w:lsdException w:name="Medium List 2 Accent 1" w:uiPriority="66"/>
-    <w:lsdException w:name="Medium Grid 1 Accent 1" w:uiPriority="67"/>
-    <w:lsdException w:name="Medium Grid 2 Accent 1" w:uiPriority="68"/>
-    <w:lsdException w:name="Medium Grid 3 Accent 1" w:uiPriority="69"/>
-    <w:lsdException w:name="Dark List Accent 1" w:uiPriority="70"/>
-    <w:lsdException w:name="Colorful Shading Accent 1" w:uiPriority="71"/>
-    <w:lsdException w:name="Colorful List Accent 1" w:uiPriority="72"/>
-    <w:lsdException w:name="Colorful Grid Accent 1" w:uiPriority="73"/>
-    <w:lsdException w:name="Light Shading Accent 2" w:uiPriority="60"/>
-    <w:lsdException w:name="Light List Accent 2" w:uiPriority="61"/>
-    <w:lsdException w:name="Light Grid Accent 2" w:uiPriority="62"/>
-    <w:lsdException w:name="Medium Shading 1 Accent 2" w:uiPriority="63"/>
-    <w:lsdException w:name="Medium Shading 2 Accent 2" w:uiPriority="64"/>
-    <w:lsdException w:name="Medium List 1 Accent 2" w:uiPriority="65"/>
-    <w:lsdException w:name="Medium List 2 Accent 2" w:uiPriority="66"/>
-    <w:lsdException w:name="Medium Grid 1 Accent 2" w:uiPriority="67"/>
-    <w:lsdException w:name="Medium Grid 2 Accent 2" w:uiPriority="68"/>
-    <w:lsdException w:name="Medium Grid 3 Accent 2" w:uiPriority="69"/>
-    <w:lsdException w:name="Dark List Accent 2" w:uiPriority="70"/>
-    <w:lsdException w:name="Colorful Shading Accent 2" w:uiPriority="71"/>
-    <w:lsdException w:name="Colorful List Accent 2" w:uiPriority="72"/>
-    <w:lsdException w:name="Colorful Grid Accent 2" w:uiPriority="73"/>
-    <w:lsdException w:name="Light Shading Accent 3" w:uiPriority="60"/>
-    <w:lsdException w:name="Light List Accent 3" w:uiPriority="61"/>
-    <w:lsdException w:name="Light Grid Accent 3" w:uiPriority="62"/>
-    <w:lsdException w:name="Medium Shading 1 Accent 3" w:uiPriority="63"/>
-    <w:lsdException w:name="Medium Shading 2 Accent 3" w:uiPriority="64"/>
-    <w:lsdException w:name="Medium List 1 Accent 3" w:uiPriority="65"/>
-    <w:lsdException w:name="Medium List 2 Accent 3" w:uiPriority="66"/>
-    <w:lsdException w:name="Medium Grid 1 Accent 3" w:uiPriority="67"/>
-    <w:lsdException w:name="Medium Grid 2 Accent 3" w:uiPriority="68"/>
-    <w:lsdException w:name="Medium Grid 3 Accent 3" w:uiPriority="69"/>
-    <w:lsdException w:name="Dark List Accent 3" w:uiPriority="70"/>
-    <w:lsdException w:name="Colorful Shading Accent 3" w:uiPriority="71"/>
-    <w:lsdException w:name="Colorful List Accent 3" w:uiPriority="72"/>
-    <w:lsdException w:name="Colorful Grid Accent 3" w:uiPriority="73"/>
-    <w:lsdException w:name="Light Shading Accent 4" w:uiPriority="60"/>
-    <w:lsdException w:name="Light List Accent 4" w:uiPriority="61"/>
-    <w:lsdException w:name="Light Grid Accent 4" w:uiPriority="62"/>
-    <w:lsdException w:name="Medium Shading 1 Accent 4" w:uiPriority="63"/>
-    <w:lsdException w:name="Medium Shading 2 Accent 4" w:uiPriority="64"/>
-    <w:lsdException w:name="Medium List 1 Accent 4" w:uiPriority="65"/>
-    <w:lsdException w:name="Medium List 2 Accent 4" w:uiPriority="66"/>
-    <w:lsdException w:name="Medium Grid 1 Accent 4" w:uiPriority="67"/>
-    <w:lsdException w:name="Medium Grid 2 Accent 4" w:uiPriority="68"/>
-    <w:lsdException w:name="Medium Grid 3 Accent 4" w:uiPriority="69"/>
-    <w:lsdException w:name="Dark List Accent 4" w:uiPriority="70"/>
-    <w:lsdException w:name="Colorful Shading Accent 4" w:uiPriority="71"/>
-    <w:lsdException w:name="Colorful List Accent 4" w:uiPriority="72"/>
-    <w:lsdException w:name="Colorful Grid Accent 4" w:uiPriority="73"/>
-    <w:lsdException w:name="Light Shading Accent 5" w:uiPriority="60"/>
-    <w:lsdException w:name="Light List Accent 5" w:uiPriority="61"/>
-    <w:lsdException w:name="Light Grid Accent 5" w:uiPriority="62"/>
-    <w:lsdException w:name="Medium Shading 1 Accent 5" w:uiPriority="63"/>
-    <w:lsdException w:name="Medium Shading 2 Accent 5" w:uiPriority="64"/>
-    <w:lsdException w:name="Medium List 1 Accent 5" w:uiPriority="65"/>
-    <w:lsdException w:name="Medium List 2 Accent 5" w:uiPriority="66"/>
-    <w:lsdException w:name="Medium Grid 1 Accent 5" w:uiPriority="67"/>
-    <w:lsdException w:name="Medium Grid 2 Accent 5" w:uiPriority="68"/>
-    <w:lsdException w:name="Medium Grid 3 Accent 5" w:uiPriority="69"/>
-    <w:lsdException w:name="Dark List Accent 5" w:uiPriority="70"/>
-    <w:lsdException w:name="Colorful Shading Accent 5" w:uiPriority="71"/>
-    <w:lsdException w:name="Colorful List Accent 5" w:uiPriority="72"/>
-    <w:lsdException w:name="Colorful Grid Accent 5" w:uiPriority="73"/>
-    <w:lsdException w:name="Light Shading Accent 6" w:uiPriority="60"/>
-    <w:lsdException w:name="Light List Accent 6" w:uiPriority="61"/>
-    <w:lsdException w:name="Light Grid Accent 6" w:uiPriority="62"/>
-    <w:lsdException w:name="Medium Shading 1 Accent 6" w:uiPriority="63"/>
-    <w:lsdException w:name="Medium Shading 2 Accent 6" w:uiPriority="64"/>
-    <w:lsdException w:name="Medium List 1 Accent 6" w:uiPriority="65"/>
-    <w:lsdException w:name="Medium List 2 Accent 6" w:uiPriority="66"/>
-    <w:lsdException w:name="Medium Grid 1 Accent 6" w:uiPriority="67"/>
-    <w:lsdException w:name="Medium Grid 2 Accent 6" w:uiPriority="68"/>
-    <w:lsdException w:name="Medium Grid 3 Accent 6" w:uiPriority="69"/>
-    <w:lsdException w:name="Dark List Accent 6" w:uiPriority="70"/>
-    <w:lsdException w:name="Colorful Shading Accent 6" w:uiPriority="71"/>
-    <w:lsdException w:name="Colorful List Accent 6" w:uiPriority="72"/>
-    <w:lsdException w:name="Colorful Grid Accent 6" w:uiPriority="73"/>
-    <w:lsdException w:name="Subtle Emphasis" w:uiPriority="19" w:qFormat="1"/>
-    <w:lsdException w:name="Intense Emphasis" w:uiPriority="21" w:qFormat="1"/>
-    <w:lsdException w:name="Subtle Reference" w:uiPriority="31" w:qFormat="1"/>
-    <w:lsdException w:name="Intense Reference" w:uiPriority="32" w:qFormat="1"/>
-    <w:lsdException w:name="Book Title" w:uiPriority="33" w:qFormat="1"/>
-    <w:lsdException w:name="Bibliography" w:semiHidden="1" w:uiPriority="37" w:unhideWhenUsed="1"/>
-    <w:lsdException w:name="TOC Heading" w:semiHidden="1" w:uiPriority="39" w:unhideWhenUsed="1" w:qFormat="1"/>
-    <w:lsdException w:name="Plain Table 1" w:uiPriority="41"/>
-    <w:lsdException w:name="Plain Table 2" w:uiPriority="42"/>
-    <w:lsdException w:name="Plain Table 3" w:uiPriority="43"/>
-    <w:lsdException w:name="Plain Table 4" w:uiPriority="44"/>
-    <w:lsdException w:name="Plain Table 5" w:uiPriority="45"/>
-    <w:lsdException w:name="Grid Table Light" w:uiPriority="40"/>
-    <w:lsdException w:name="Grid Table 1 Light" w:uiPriority="46"/>
-    <w:lsdException w:name="Grid Table 2" w:uiPriority="47"/>
-    <w:lsdException w:name="Grid Table 3" w:uiPriority="48"/>
-    <w:lsdException w:name="Grid Table 4" w:uiPriority="49"/>
-    <w:lsdException w:name="Grid Table 5 Dark" w:uiPriority="50"/>
-    <w:lsdException w:name="Grid Table 6 Colorful" w:uiPriority="51"/>
-    <w:lsdException w:name="Grid Table 7 Colorful" w:uiPriority="52"/>
-    <w:lsdException w:name="Grid Table 1 Light Accent 1" w:uiPriority="46"/>
-    <w:lsdException w:name="Grid Table 2 Accent 1" w:uiPriority="47"/>
-    <w:lsdException w:name="Grid Table 3 Accent 1" w:uiPriority="48"/>
-    <w:lsdException w:name="Grid Table 4 Accent 1" w:uiPriority="49"/>
-    <w:lsdException w:name="Grid Table 5 Dark Accent 1" w:uiPriority="50"/>
-    <w:lsdException w:name="Grid Table 6 Colorful Accent 1" w:uiPriority="51"/>
-    <w:lsdException w:name="Grid Table 7 Colorful Accent 1" w:uiPriority="52"/>
-    <w:lsdException w:name="Grid Table 1 Light Accent 2" w:uiPriority="46"/>
-    <w:lsdException w:name="Grid Table 2 Accent 2" w:uiPriority="47"/>
-    <w:lsdException w:name="Grid Table 3 Accent 2" w:uiPriority="48"/>
-    <w:lsdException w:name="Grid Table 4 Accent 2" w:uiPriority="49"/>
-    <w:lsdException w:name="Grid Table 5 Dark Accent 2" w:uiPriority="50"/>
-    <w:lsdException w:name="Grid Table 6 Colorful Accent 2" w:uiPriority="51"/>
-    <w:lsdException w:name="Grid Table 7 Colorful Accent 2" w:uiPriority="52"/>
-    <w:lsdException w:name="Grid Table 1 Light Accent 3" w:uiPriority="46"/>
-    <w:lsdException w:name="Grid Table 2 Accent 3" w:uiPriority="47"/>
-    <w:lsdException w:name="Grid Table 3 Accent 3" w:uiPriority="48"/>
-    <w:lsdException w:name="Grid Table 4 Accent 3" w:uiPriority="49"/>
-    <w:lsdException w:name="Grid Table 5 Dark Accent 3" w:uiPriority="50"/>
-    <w:lsdException w:name="Grid Table 6 Colorful Accent 3" w:uiPriority="51"/>
-    <w:lsdException w:name="Grid Table 7 Colorful Accent 3" w:uiPriority="52"/>
-    <w:lsdException w:name="Grid Table 1 Light Accent 4" w:uiPriority="46"/>
-    <w:lsdException w:name="Grid Table 2 Accent 4" w:uiPriority="47"/>
-    <w:lsdException w:name="Grid Table 3 Accent 4" w:uiPriority="48"/>
-    <w:lsdException w:name="Grid Table 4 Accent 4" w:uiPriority="49"/>
-    <w:lsdException w:name="Grid Table 5 Dark Accent 4" w:uiPriority="50"/>
-    <w:lsdException w:name="Grid Table 6 Colorful Accent 4" w:uiPriority="51"/>
-    <w:lsdException w:name="Grid Table 7 Colorful Accent 4" w:uiPriority="52"/>
-    <w:lsdException w:name="Grid Table 1 Light Accent 5" w:uiPriority="46"/>
-    <w:lsdException w:name="Grid Table 2 Accent 5" w:uiPriority="47"/>
-    <w:lsdException w:name="Grid Table 3 Accent 5" w:uiPriority="48"/>
-    <w:lsdException w:name="Grid Table 4 Accent 5" w:uiPriority="49"/>
-    <w:lsdException w:name="Grid Table 5 Dark Accent 5" w:uiPriority="50"/>
-    <w:lsdException w:name="Grid Table 6 Colorful Accent 5" w:uiPriority="51"/>
-    <w:lsdException w:name="Grid Table 7 Colorful Accent 5" w:uiPriority="52"/>
-    <w:lsdException w:name="Grid Table 1 Light Accent 6" w:uiPriority="46"/>
-    <w:lsdException w:name="Grid Table 2 Accent 6" w:uiPriority="47"/>
-    <w:lsdException w:name="Grid Table 3 Accent 6" w:uiPriority="48"/>
-    <w:lsdException w:name="Grid Table 4 Accent 6" w:uiPriority="49"/>
-    <w:lsdException w:name="Grid Table 5 Dark Accent 6" w:uiPriority="50"/>
-    <w:lsdException w:name="Grid Table 6 Colorful Accent 6" w:uiPriority="51"/>
-    <w:lsdException w:name="Grid Table 7 Colorful Accent 6" w:uiPriority="52"/>
-    <w:lsdException w:name="List Table 1 Light" w:uiPriority="46"/>
-    <w:lsdException w:name="List Table 2" w:uiPriority="47"/>
-    <w:lsdException w:name="List Table 3" w:uiPriority="48"/>
-    <w:lsdException w:name="List Table 4" w:uiPriority="49"/>
-    <w:lsdException w:name="List Table 5 Dark" w:uiPriority="50"/>
-    <w:lsdException w:name="List Table 6 Colorful" w:uiPriority="51"/>
-    <w:lsdException w:name="List Table 7 Colorful" w:uiPriority="52"/>
-    <w:lsdException w:name="List Table 1 Light Accent 1" w:uiPriority="46"/>
-    <w:lsdException w:name="List Table 2 Accent 1" w:uiPriority="47"/>
-    <w:lsdException w:name="List Table 3 Accent 1" w:uiPriority="48"/>
-    <w:lsdException w:name="List Table 4 Accent 1" w:uiPriority="49"/>
-    <w:lsdException w:name="List Table 5 Dark Accent 1" w:uiPriority="50"/>
-    <w:lsdException w:name="List Table 6 Colorful Accent 1" w:uiPriority="51"/>
-    <w:lsdException w:name="List Table 7 Colorful Accent 1" w:uiPriority="52"/>
-    <w:lsdException w:name="List Table 1 Light Accent 2" w:uiPriority="46"/>
-    <w:lsdException w:name="List Table 2 Accent 2" w:uiPriority="47"/>
-    <w:lsdException w:name="List Table 3 Accent 2" w:uiPriority="48"/>
-    <w:lsdException w:name="List Table 4 Accent 2" w:uiPriority="49"/>
-    <w:lsdException w:name="List Table 5 Dark Accent 2" w:uiPriority="50"/>
-    <w:lsdException w:name="List Table 6 Colorful Accent 2" w:uiPriority="51"/>
-    <w:lsdException w:name="List Table 7 Colorful Accent 2" w:uiPriority="52"/>
-    <w:lsdException w:name="List Table 1 Light Accent 3" w:uiPriority="46"/>
-    <w:lsdException w:name="List Table 2 Accent 3" w:uiPriority="47"/>
-    <w:lsdException w:name="List Table 3 Accent 3" w:uiPriority="48"/>
-    <w:lsdException w:name="List Table 4 Accent 3" w:uiPriority="49"/>
-    <w:lsdException w:name="List Table 5 Dark Accent 3" w:uiPriority="50"/>
-    <w:lsdException w:name="List Table 6 Colorful Accent 3" w:uiPriority="51"/>
-    <w:lsdException w:name="List Table 7 Colorful Accent 3" w:uiPriority="52"/>
-    <w:lsdException w:name="List Table 1 Light Accent 4" w:uiPriority="46"/>
-    <w:lsdException w:name="List Table 2 Accent 4" w:uiPriority="47"/>
-    <w:lsdException w:name="List Table 3 Accent 4" w:uiPriority="48"/>
-    <w:lsdException w:name="List Table 4 Accent 4" w:uiPriority="49"/>
-    <w:lsdException w:name="List Table 5 Dark Accent 4" w:uiPriority="50"/>
-    <w:lsdException w:name="List Table 6 Colorful Accent 4" w:uiPriority="51"/>
-    <w:lsdException w:name="List Table 7 Colorful Accent 4" w:uiPriority="52"/>
-    <w:lsdException w:name="List Table 1 Light Accent 5" w:uiPriority="46"/>
-    <w:lsdException w:name="List Table 2 Accent 5" w:uiPriority="47"/>
-    <w:lsdException w:name="List Table 3 Accent 5" w:uiPriority="48"/>
-    <w:lsdException w:name="List Table 4 Accent 5" w:uiPriority="49"/>
-    <w:lsdException w:name="List Table 5 Dark Accent 5" w:uiPriority="50"/>
-    <w:lsdException w:name="List Table 6 Colorful Accent 5" w:uiPriority="51"/>
-    <w:lsdException w:name="List Table 7 Colorful Accent 5" w:uiPriority="52"/>
-    <w:lsdException w:name="List Table 1 Light Accent 6" w:uiPriority="46"/>
-    <w:lsdException w:name="List Table 2 Accent 6" w:uiPriority="47"/>
-    <w:lsdException w:name="List Table 3 Accent 6" w:uiPriority="48"/>
-    <w:lsdException w:name="List Table 4 Accent 6" w:uiPriority="49"/>
-    <w:lsdException w:name="List Table 5 Dark Accent 6" w:uiPriority="50"/>
-    <w:lsdException w:name="List Table 6 Colorful Accent 6" w:uiPriority="51"/>
-    <w:lsdException w:name="List Table 7 Colorful Accent 6" w:uiPriority="52"/>
-    <w:lsdException w:name="Mention" w:semiHidden="1" w:unhideWhenUsed="1"/>
-    <w:lsdException w:name="Smart Hyperlink" w:semiHidden="1" w:unhideWhenUsed="1"/>
-    <w:lsdException w:name="Hashtag" w:semiHidden="1" w:unhideWhenUsed="1"/>
-    <w:lsdException w:name="Unresolved Mention" w:semiHidden="1" w:unhideWhenUsed="1"/>
+  <w:latentStyles w:defLockedState="0" w:defUIPriority="99" w:defSemiHidden="1" w:defUnhideWhenUsed="1" w:defQFormat="0" w:count="276">
+    <w:lsdException w:name="Normal" w:semiHidden="0" w:uiPriority="0" w:unhideWhenUsed="0" w:qFormat="1"/>
+    <w:lsdException w:name="heading 1" w:semiHidden="0" w:uiPriority="9" w:unhideWhenUsed="0" w:qFormat="1"/>
+    <w:lsdException w:name="heading 2" w:uiPriority="9" w:qFormat="1"/>
+    <w:lsdException w:name="heading 3" w:uiPriority="9" w:qFormat="1"/>
+    <w:lsdException w:name="heading 4" w:uiPriority="9" w:qFormat="1"/>
+    <w:lsdException w:name="heading 5" w:uiPriority="9" w:qFormat="1"/>
+    <w:lsdException w:name="heading 6" w:uiPriority="9" w:qFormat="1"/>
+    <w:lsdException w:name="heading 7" w:uiPriority="9" w:qFormat="1"/>
+    <w:lsdException w:name="heading 8" w:uiPriority="9" w:qFormat="1"/>
+    <w:lsdException w:name="heading 9" w:uiPriority="9" w:qFormat="1"/>
+    <w:lsdException w:name="toc 1" w:uiPriority="39"/>
+    <w:lsdException w:name="toc 2" w:uiPriority="39"/>
+    <w:lsdException w:name="toc 3" w:uiPriority="39"/>
+    <w:lsdException w:name="toc 4" w:uiPriority="39"/>
+    <w:lsdException w:name="toc 5" w:uiPriority="39"/>
+    <w:lsdException w:name="toc 6" w:uiPriority="39"/>
+    <w:lsdException w:name="toc 7" w:uiPriority="39"/>
+    <w:lsdException w:name="toc 8" w:uiPriority="39"/>
+    <w:lsdException w:name="toc 9" w:uiPriority="39"/>
+    <w:lsdException w:name="caption" w:uiPriority="35" w:qFormat="1"/>
+    <w:lsdException w:name="Title" w:semiHidden="0" w:uiPriority="10" w:unhideWhenUsed="0" w:qFormat="1"/>
+    <w:lsdException w:name="Default Paragraph Font" w:uiPriority="1"/>
+    <w:lsdException w:name="Subtitle" w:semiHidden="0" w:uiPriority="11" w:unhideWhenUsed="0" w:qFormat="1"/>
+    <w:lsdException w:name="Strong" w:semiHidden="0" w:uiPriority="22" w:unhideWhenUsed="0" w:qFormat="1"/>
+    <w:lsdException w:name="Emphasis" w:semiHidden="0" w:uiPriority="20" w:unhideWhenUsed="0" w:qFormat="1"/>
+    <w:lsdException w:name="Normal Table" w:semiHidden="0" w:unhideWhenUsed="0"/>
+    <w:lsdException w:name="Table Subtle 2" w:semiHidden="0" w:unhideWhenUsed="0"/>
+    <w:lsdException w:name="Table Web 3" w:semiHidden="0" w:unhideWhenUsed="0"/>
+    <w:lsdException w:name="Table Grid" w:semiHidden="0" w:uiPriority="39" w:unhideWhenUsed="0"/>
+    <w:lsdException w:name="Note Level 1" w:semiHidden="0" w:unhideWhenUsed="0"/>
+    <w:lsdException w:name="Note Level 2" w:semiHidden="0" w:unhideWhenUsed="0"/>
+    <w:lsdException w:name="Note Level 3" w:semiHidden="0" w:unhideWhenUsed="0"/>
+    <w:lsdException w:name="Note Level 4" w:semiHidden="0" w:unhideWhenUsed="0"/>
+    <w:lsdException w:name="Note Level 5" w:semiHidden="0" w:unhideWhenUsed="0"/>
+    <w:lsdException w:name="Note Level 6" w:semiHidden="0" w:unhideWhenUsed="0"/>
+    <w:lsdException w:name="Note Level 7" w:semiHidden="0" w:unhideWhenUsed="0"/>
+    <w:lsdException w:name="Note Level 8" w:semiHidden="0" w:unhideWhenUsed="0"/>
+    <w:lsdException w:name="Note Level 9" w:semiHidden="0" w:unhideWhenUsed="0"/>
+    <w:lsdException w:name="Placeholder Text" w:unhideWhenUsed="0"/>
+    <w:lsdException w:name="No Spacing" w:semiHidden="0" w:uiPriority="1" w:unhideWhenUsed="0" w:qFormat="1"/>
+    <w:lsdException w:name="Light Shading" w:semiHidden="0" w:uiPriority="60" w:unhideWhenUsed="0"/>
+    <w:lsdException w:name="Light List" w:semiHidden="0" w:uiPriority="61" w:unhideWhenUsed="0"/>
+    <w:lsdException w:name="Light Grid" w:semiHidden="0" w:uiPriority="62" w:unhideWhenUsed="0"/>
+    <w:lsdException w:name="Medium Shading 1" w:semiHidden="0" w:uiPriority="63" w:unhideWhenUsed="0"/>
+    <w:lsdException w:name="Medium Shading 2" w:semiHidden="0" w:uiPriority="64" w:unhideWhenUsed="0"/>
+    <w:lsdException w:name="Medium List 1" w:semiHidden="0" w:uiPriority="65" w:unhideWhenUsed="0"/>
+    <w:lsdException w:name="Medium List 2" w:semiHidden="0" w:uiPriority="66" w:unhideWhenUsed="0"/>
+    <w:lsdException w:name="Medium Grid 1" w:semiHidden="0" w:uiPriority="67" w:unhideWhenUsed="0"/>
+    <w:lsdException w:name="Medium Grid 2" w:semiHidden="0" w:uiPriority="68" w:unhideWhenUsed="0"/>
+    <w:lsdException w:name="Medium Grid 3" w:semiHidden="0" w:uiPriority="69" w:unhideWhenUsed="0"/>
+    <w:lsdException w:name="Dark List" w:semiHidden="0" w:uiPriority="70" w:unhideWhenUsed="0"/>
+    <w:lsdException w:name="Colorful Shading" w:semiHidden="0" w:uiPriority="71" w:unhideWhenUsed="0"/>
+    <w:lsdException w:name="Colorful List" w:semiHidden="0" w:uiPriority="72" w:unhideWhenUsed="0"/>
+    <w:lsdException w:name="Colorful Grid" w:semiHidden="0" w:uiPriority="73" w:unhideWhenUsed="0"/>
+    <w:lsdException w:name="Light Shading Accent 1" w:semiHidden="0" w:uiPriority="60" w:unhideWhenUsed="0"/>
+    <w:lsdException w:name="Light List Accent 1" w:semiHidden="0" w:uiPriority="61" w:unhideWhenUsed="0"/>
+    <w:lsdException w:name="Light Grid Accent 1" w:semiHidden="0" w:uiPriority="62" w:unhideWhenUsed="0"/>
+    <w:lsdException w:name="Medium Shading 1 Accent 1" w:semiHidden="0" w:uiPriority="63" w:unhideWhenUsed="0"/>
+    <w:lsdException w:name="Medium Shading 2 Accent 1" w:semiHidden="0" w:uiPriority="64" w:unhideWhenUsed="0"/>
+    <w:lsdException w:name="Medium List 1 Accent 1" w:semiHidden="0" w:uiPriority="65" w:unhideWhenUsed="0"/>
+    <w:lsdException w:name="Revision" w:unhideWhenUsed="0"/>
+    <w:lsdException w:name="List Paragraph" w:semiHidden="0" w:uiPriority="34" w:unhideWhenUsed="0" w:qFormat="1"/>
+    <w:lsdException w:name="Quote" w:semiHidden="0" w:uiPriority="29" w:unhideWhenUsed="0" w:qFormat="1"/>
+    <w:lsdException w:name="Intense Quote" w:semiHidden="0" w:uiPriority="30" w:unhideWhenUsed="0" w:qFormat="1"/>
+    <w:lsdException w:name="Medium List 2 Accent 1" w:semiHidden="0" w:uiPriority="66" w:unhideWhenUsed="0"/>
+    <w:lsdException w:name="Medium Grid 1 Accent 1" w:semiHidden="0" w:uiPriority="67" w:unhideWhenUsed="0"/>
+    <w:lsdException w:name="Medium Grid 2 Accent 1" w:semiHidden="0" w:uiPriority="68" w:unhideWhenUsed="0"/>
+    <w:lsdException w:name="Medium Grid 3 Accent 1" w:semiHidden="0" w:uiPriority="69" w:unhideWhenUsed="0"/>
+    <w:lsdException w:name="Dark List Accent 1" w:semiHidden="0" w:uiPriority="70" w:unhideWhenUsed="0"/>
+    <w:lsdException w:name="Colorful Shading Accent 1" w:semiHidden="0" w:uiPriority="71" w:unhideWhenUsed="0"/>
+    <w:lsdException w:name="Colorful List Accent 1" w:semiHidden="0" w:uiPriority="72" w:unhideWhenUsed="0"/>
+    <w:lsdException w:name="Colorful Grid Accent 1" w:semiHidden="0" w:uiPriority="73" w:unhideWhenUsed="0"/>
+    <w:lsdException w:name="Light Shading Accent 2" w:semiHidden="0" w:uiPriority="60" w:unhideWhenUsed="0"/>
+    <w:lsdException w:name="Light List Accent 2" w:semiHidden="0" w:uiPriority="61" w:unhideWhenUsed="0"/>
+    <w:lsdException w:name="Light Grid Accent 2" w:semiHidden="0" w:uiPriority="62" w:unhideWhenUsed="0"/>
+    <w:lsdException w:name="Medium Shading 1 Accent 2" w:semiHidden="0" w:uiPriority="63" w:unhideWhenUsed="0"/>
+    <w:lsdException w:name="Medium Shading 2 Accent 2" w:semiHidden="0" w:uiPriority="64" w:unhideWhenUsed="0"/>
+    <w:lsdException w:name="Medium List 1 Accent 2" w:semiHidden="0" w:uiPriority="65" w:unhideWhenUsed="0"/>
+    <w:lsdException w:name="Medium List 2 Accent 2" w:semiHidden="0" w:uiPriority="66" w:unhideWhenUsed="0"/>
+    <w:lsdException w:name="Medium Grid 1 Accent 2" w:semiHidden="0" w:uiPriority="67" w:unhideWhenUsed="0"/>
+    <w:lsdException w:name="Medium Grid 2 Accent 2" w:semiHidden="0" w:uiPriority="68" w:unhideWhenUsed="0"/>
+    <w:lsdException w:name="Medium Grid 3 Accent 2" w:semiHidden="0" w:uiPriority="69" w:unhideWhenUsed="0"/>
+    <w:lsdException w:name="Dark List Accent 2" w:semiHidden="0" w:uiPriority="70" w:unhideWhenUsed="0"/>
+    <w:lsdException w:name="Colorful Shading Accent 2" w:semiHidden="0" w:uiPriority="71" w:unhideWhenUsed="0"/>
+    <w:lsdException w:name="Colorful List Accent 2" w:semiHidden="0" w:uiPriority="72" w:unhideWhenUsed="0"/>
+    <w:lsdException w:name="Colorful Grid Accent 2" w:semiHidden="0" w:uiPriority="73" w:unhideWhenUsed="0"/>
+    <w:lsdException w:name="Light Shading Accent 3" w:semiHidden="0" w:uiPriority="60" w:unhideWhenUsed="0"/>
+    <w:lsdException w:name="Light List Accent 3" w:semiHidden="0" w:uiPriority="61" w:unhideWhenUsed="0"/>
+    <w:lsdException w:name="Light Grid Accent 3" w:semiHidden="0" w:uiPriority="62" w:unhideWhenUsed="0"/>
+    <w:lsdException w:name="Medium Shading 1 Accent 3" w:semiHidden="0" w:uiPriority="63" w:unhideWhenUsed="0"/>
+    <w:lsdException w:name="Medium Shading 2 Accent 3" w:semiHidden="0" w:uiPriority="64" w:unhideWhenUsed="0"/>
+    <w:lsdException w:name="Medium List 1 Accent 3" w:semiHidden="0" w:uiPriority="65" w:unhideWhenUsed="0"/>
+    <w:lsdException w:name="Medium List 2 Accent 3" w:semiHidden="0" w:uiPriority="66" w:unhideWhenUsed="0"/>
+    <w:lsdException w:name="Medium Grid 1 Accent 3" w:semiHidden="0" w:uiPriority="67" w:unhideWhenUsed="0"/>
+    <w:lsdException w:name="Medium Grid 2 Accent 3" w:semiHidden="0" w:uiPriority="68" w:unhideWhenUsed="0"/>
+    <w:lsdException w:name="Medium Grid 3 Accent 3" w:semiHidden="0" w:uiPriority="69" w:unhideWhenUsed="0"/>
+    <w:lsdException w:name="Dark List Accent 3" w:semiHidden="0" w:uiPriority="70" w:unhideWhenUsed="0"/>
+    <w:lsdException w:name="Colorful Shading Accent 3" w:semiHidden="0" w:uiPriority="71" w:unhideWhenUsed="0"/>
+    <w:lsdException w:name="Colorful List Accent 3" w:semiHidden="0" w:uiPriority="72" w:unhideWhenUsed="0"/>
+    <w:lsdException w:name="Colorful Grid Accent 3" w:semiHidden="0" w:uiPriority="73" w:unhideWhenUsed="0"/>
+    <w:lsdException w:name="Light Shading Accent 4" w:semiHidden="0" w:uiPriority="60" w:unhideWhenUsed="0"/>
+    <w:lsdException w:name="Light List Accent 4" w:semiHidden="0" w:uiPriority="61" w:unhideWhenUsed="0"/>
+    <w:lsdException w:name="Light Grid Accent 4" w:semiHidden="0" w:uiPriority="62" w:unhideWhenUsed="0"/>
+    <w:lsdException w:name="Medium Shading 1 Accent 4" w:semiHidden="0" w:uiPriority="63" w:unhideWhenUsed="0"/>
+    <w:lsdException w:name="Medium Shading 2 Accent 4" w:semiHidden="0" w:uiPriority="64" w:unhideWhenUsed="0"/>
+    <w:lsdException w:name="Medium List 1 Accent 4" w:semiHidden="0" w:uiPriority="65" w:unhideWhenUsed="0"/>
+    <w:lsdException w:name="Medium List 2 Accent 4" w:semiHidden="0" w:uiPriority="66" w:unhideWhenUsed="0"/>
+    <w:lsdException w:name="Medium Grid 1 Accent 4" w:semiHidden="0" w:uiPriority="67" w:unhideWhenUsed="0"/>
+    <w:lsdException w:name="Medium Grid 2 Accent 4" w:semiHidden="0" w:uiPriority="68" w:unhideWhenUsed="0"/>
+    <w:lsdException w:name="Medium Grid 3 Accent 4" w:semiHidden="0" w:uiPriority="69" w:unhideWhenUsed="0"/>
+    <w:lsdException w:name="Dark List Accent 4" w:semiHidden="0" w:uiPriority="70" w:unhideWhenUsed="0"/>
+    <w:lsdException w:name="Colorful Shading Accent 4" w:semiHidden="0" w:uiPriority="71" w:unhideWhenUsed="0"/>
+    <w:lsdException w:name="Colorful List Accent 4" w:semiHidden="0" w:uiPriority="72" w:unhideWhenUsed="0"/>
+    <w:lsdException w:name="Colorful Grid Accent 4" w:semiHidden="0" w:uiPriority="73" w:unhideWhenUsed="0"/>
+    <w:lsdException w:name="Light Shading Accent 5" w:semiHidden="0" w:uiPriority="60" w:unhideWhenUsed="0"/>
+    <w:lsdException w:name="Light List Accent 5" w:semiHidden="0" w:uiPriority="61" w:unhideWhenUsed="0"/>
+    <w:lsdException w:name="Light Grid Accent 5" w:semiHidden="0" w:uiPriority="62" w:unhideWhenUsed="0"/>
+    <w:lsdException w:name="Medium Shading 1 Accent 5" w:semiHidden="0" w:uiPriority="63" w:unhideWhenUsed="0"/>
+    <w:lsdException w:name="Medium Shading 2 Accent 5" w:semiHidden="0" w:uiPriority="64" w:unhideWhenUsed="0"/>
+    <w:lsdException w:name="Medium List 1 Accent 5" w:semiHidden="0" w:uiPriority="65" w:unhideWhenUsed="0"/>
+    <w:lsdException w:name="Medium List 2 Accent 5" w:semiHidden="0" w:uiPriority="66" w:unhideWhenUsed="0"/>
+    <w:lsdException w:name="Medium Grid 1 Accent 5" w:semiHidden="0" w:uiPriority="67" w:unhideWhenUsed="0"/>
+    <w:lsdException w:name="Medium Grid 2 Accent 5" w:semiHidden="0" w:uiPriority="68" w:unhideWhenUsed="0"/>
+    <w:lsdException w:name="Medium Grid 3 Accent 5" w:semiHidden="0" w:uiPriority="69" w:unhideWhenUsed="0"/>
+    <w:lsdException w:name="Dark List Accent 5" w:semiHidden="0" w:uiPriority="70" w:unhideWhenUsed="0"/>
+    <w:lsdException w:name="Colorful Shading Accent 5" w:semiHidden="0" w:uiPriority="71" w:unhideWhenUsed="0"/>
+    <w:lsdException w:name="Colorful List Accent 5" w:semiHidden="0" w:uiPriority="72" w:unhideWhenUsed="0"/>
+    <w:lsdException w:name="Colorful Grid Accent 5" w:semiHidden="0" w:uiPriority="73" w:unhideWhenUsed="0"/>
+    <w:lsdException w:name="Light Shading Accent 6" w:semiHidden="0" w:uiPriority="60" w:unhideWhenUsed="0"/>
+    <w:lsdException w:name="Light List Accent 6" w:semiHidden="0" w:uiPriority="61" w:unhideWhenUsed="0"/>
+    <w:lsdException w:name="Light Grid Accent 6" w:semiHidden="0" w:uiPriority="62" w:unhideWhenUsed="0"/>
+    <w:lsdException w:name="Medium Shading 1 Accent 6" w:semiHidden="0" w:uiPriority="63" w:unhideWhenUsed="0"/>
+    <w:lsdException w:name="Medium Shading 2 Accent 6" w:semiHidden="0" w:uiPriority="64" w:unhideWhenUsed="0"/>
+    <w:lsdException w:name="Medium List 1 Accent 6" w:semiHidden="0" w:uiPriority="65" w:unhideWhenUsed="0"/>
+    <w:lsdException w:name="Medium List 2 Accent 6" w:semiHidden="0" w:uiPriority="66" w:unhideWhenUsed="0"/>
+    <w:lsdException w:name="Medium Grid 1 Accent 6" w:semiHidden="0" w:uiPriority="67" w:unhideWhenUsed="0"/>
+    <w:lsdException w:name="Medium Grid 2 Accent 6" w:semiHidden="0" w:uiPriority="68" w:unhideWhenUsed="0"/>
+    <w:lsdException w:name="Medium Grid 3 Accent 6" w:semiHidden="0" w:uiPriority="69" w:unhideWhenUsed="0"/>
+    <w:lsdException w:name="Dark List Accent 6" w:semiHidden="0" w:uiPriority="70" w:unhideWhenUsed="0"/>
+    <w:lsdException w:name="Colorful Shading Accent 6" w:semiHidden="0" w:uiPriority="71" w:unhideWhenUsed="0"/>
+    <w:lsdException w:name="Colorful List Accent 6" w:semiHidden="0" w:uiPriority="72" w:unhideWhenUsed="0"/>
+    <w:lsdException w:name="Colorful Grid Accent 6" w:semiHidden="0" w:uiPriority="73" w:unhideWhenUsed="0"/>
+    <w:lsdException w:name="Subtle Emphasis" w:semiHidden="0" w:uiPriority="19" w:unhideWhenUsed="0" w:qFormat="1"/>
+    <w:lsdException w:name="Intense Emphasis" w:semiHidden="0" w:uiPriority="21" w:unhideWhenUsed="0" w:qFormat="1"/>
+    <w:lsdException w:name="Subtle Reference" w:semiHidden="0" w:uiPriority="31" w:unhideWhenUsed="0" w:qFormat="1"/>
+    <w:lsdException w:name="Intense Reference" w:semiHidden="0" w:uiPriority="32" w:unhideWhenUsed="0" w:qFormat="1"/>
+    <w:lsdException w:name="Book Title" w:semiHidden="0" w:uiPriority="33" w:unhideWhenUsed="0" w:qFormat="1"/>
+    <w:lsdException w:name="Bibliography" w:uiPriority="37"/>
+    <w:lsdException w:name="TOC Heading" w:uiPriority="39" w:qFormat="1"/>
   </w:latentStyles>
   <w:style w:type="paragraph" w:default="1" w:styleId="Normal">
     <w:name w:val="Normal"/>
@@ -9163,6 +9529,312 @@
     <w:uiPriority w:val="99"/>
     <w:rsid w:val="009B3D15"/>
   </w:style>
+  <w:style w:type="paragraph" w:styleId="BalloonText">
+    <w:name w:val="Balloon Text"/>
+    <w:basedOn w:val="Normal"/>
+    <w:link w:val="BalloonTextChar"/>
+    <w:uiPriority w:val="99"/>
+    <w:semiHidden/>
+    <w:unhideWhenUsed/>
+    <w:rsid w:val="00685BC1"/>
+    <w:pPr>
+      <w:spacing w:after="0" w:line="240" w:lineRule="auto"/>
+    </w:pPr>
+    <w:rPr>
+      <w:rFonts w:ascii="Lucida Grande" w:hAnsi="Lucida Grande" w:cs="Lucida Grande"/>
+      <w:sz w:val="18"/>
+      <w:szCs w:val="18"/>
+    </w:rPr>
+  </w:style>
+  <w:style w:type="character" w:customStyle="1" w:styleId="BalloonTextChar">
+    <w:name w:val="Balloon Text Char"/>
+    <w:basedOn w:val="DefaultParagraphFont"/>
+    <w:link w:val="BalloonText"/>
+    <w:uiPriority w:val="99"/>
+    <w:semiHidden/>
+    <w:rsid w:val="00685BC1"/>
+    <w:rPr>
+      <w:rFonts w:ascii="Lucida Grande" w:hAnsi="Lucida Grande" w:cs="Lucida Grande"/>
+      <w:sz w:val="18"/>
+      <w:szCs w:val="18"/>
+    </w:rPr>
+  </w:style>
+</w:styles>
+</file>
+
+<file path=word/stylesWithEffects.xml><?xml version="1.0" encoding="utf-8"?>
+<w:styles xmlns:wpc="http://schemas.microsoft.com/office/word/2010/wordprocessingCanvas" xmlns:mo="http://schemas.microsoft.com/office/mac/office/2008/main" xmlns:mc="http://schemas.openxmlformats.org/markup-compatibility/2006" xmlns:mv="urn:schemas-microsoft-com:mac:vml" xmlns:o="urn:schemas-microsoft-com:office:office" xmlns:r="http://schemas.openxmlformats.org/officeDocument/2006/relationships" xmlns:m="http://schemas.openxmlformats.org/officeDocument/2006/math" xmlns:v="urn:schemas-microsoft-com:vml" xmlns:wp14="http://schemas.microsoft.com/office/word/2010/wordprocessingDrawing" xmlns:wp="http://schemas.openxmlformats.org/drawingml/2006/wordprocessingDrawing" xmlns:w10="urn:schemas-microsoft-com:office:word" xmlns:w="http://schemas.openxmlformats.org/wordprocessingml/2006/main" xmlns:w14="http://schemas.microsoft.com/office/word/2010/wordml" xmlns:wpg="http://schemas.microsoft.com/office/word/2010/wordprocessingGroup" xmlns:wpi="http://schemas.microsoft.com/office/word/2010/wordprocessingInk" xmlns:wne="http://schemas.microsoft.com/office/word/2006/wordml" xmlns:wps="http://schemas.microsoft.com/office/word/2010/wordprocessingShape" mc:Ignorable="w14 wp14">
+  <w:docDefaults>
+    <w:rPrDefault>
+      <w:rPr>
+        <w:rFonts w:asciiTheme="minorHAnsi" w:eastAsiaTheme="minorHAnsi" w:hAnsiTheme="minorHAnsi" w:cstheme="minorBidi"/>
+        <w:sz w:val="22"/>
+        <w:szCs w:val="22"/>
+        <w:lang w:val="en-US" w:eastAsia="en-US" w:bidi="ar-SA"/>
+      </w:rPr>
+    </w:rPrDefault>
+    <w:pPrDefault>
+      <w:pPr>
+        <w:spacing w:after="160" w:line="259" w:lineRule="auto"/>
+      </w:pPr>
+    </w:pPrDefault>
+  </w:docDefaults>
+  <w:latentStyles w:defLockedState="0" w:defUIPriority="99" w:defSemiHidden="1" w:defUnhideWhenUsed="1" w:defQFormat="0" w:count="276">
+    <w:lsdException w:name="Normal" w:semiHidden="0" w:uiPriority="0" w:unhideWhenUsed="0" w:qFormat="1"/>
+    <w:lsdException w:name="heading 1" w:semiHidden="0" w:uiPriority="9" w:unhideWhenUsed="0" w:qFormat="1"/>
+    <w:lsdException w:name="heading 2" w:uiPriority="9" w:qFormat="1"/>
+    <w:lsdException w:name="heading 3" w:uiPriority="9" w:qFormat="1"/>
+    <w:lsdException w:name="heading 4" w:uiPriority="9" w:qFormat="1"/>
+    <w:lsdException w:name="heading 5" w:uiPriority="9" w:qFormat="1"/>
+    <w:lsdException w:name="heading 6" w:uiPriority="9" w:qFormat="1"/>
+    <w:lsdException w:name="heading 7" w:uiPriority="9" w:qFormat="1"/>
+    <w:lsdException w:name="heading 8" w:uiPriority="9" w:qFormat="1"/>
+    <w:lsdException w:name="heading 9" w:uiPriority="9" w:qFormat="1"/>
+    <w:lsdException w:name="toc 1" w:uiPriority="39"/>
+    <w:lsdException w:name="toc 2" w:uiPriority="39"/>
+    <w:lsdException w:name="toc 3" w:uiPriority="39"/>
+    <w:lsdException w:name="toc 4" w:uiPriority="39"/>
+    <w:lsdException w:name="toc 5" w:uiPriority="39"/>
+    <w:lsdException w:name="toc 6" w:uiPriority="39"/>
+    <w:lsdException w:name="toc 7" w:uiPriority="39"/>
+    <w:lsdException w:name="toc 8" w:uiPriority="39"/>
+    <w:lsdException w:name="toc 9" w:uiPriority="39"/>
+    <w:lsdException w:name="caption" w:uiPriority="35" w:qFormat="1"/>
+    <w:lsdException w:name="Title" w:semiHidden="0" w:uiPriority="10" w:unhideWhenUsed="0" w:qFormat="1"/>
+    <w:lsdException w:name="Default Paragraph Font" w:uiPriority="1"/>
+    <w:lsdException w:name="Subtitle" w:semiHidden="0" w:uiPriority="11" w:unhideWhenUsed="0" w:qFormat="1"/>
+    <w:lsdException w:name="Strong" w:semiHidden="0" w:uiPriority="22" w:unhideWhenUsed="0" w:qFormat="1"/>
+    <w:lsdException w:name="Emphasis" w:semiHidden="0" w:uiPriority="20" w:unhideWhenUsed="0" w:qFormat="1"/>
+    <w:lsdException w:name="Normal Table" w:semiHidden="0" w:unhideWhenUsed="0"/>
+    <w:lsdException w:name="Table Subtle 2" w:semiHidden="0" w:unhideWhenUsed="0"/>
+    <w:lsdException w:name="Table Web 3" w:semiHidden="0" w:unhideWhenUsed="0"/>
+    <w:lsdException w:name="Table Grid" w:semiHidden="0" w:uiPriority="39" w:unhideWhenUsed="0"/>
+    <w:lsdException w:name="Note Level 1" w:semiHidden="0" w:unhideWhenUsed="0"/>
+    <w:lsdException w:name="Note Level 2" w:semiHidden="0" w:unhideWhenUsed="0"/>
+    <w:lsdException w:name="Note Level 3" w:semiHidden="0" w:unhideWhenUsed="0"/>
+    <w:lsdException w:name="Note Level 4" w:semiHidden="0" w:unhideWhenUsed="0"/>
+    <w:lsdException w:name="Note Level 5" w:semiHidden="0" w:unhideWhenUsed="0"/>
+    <w:lsdException w:name="Note Level 6" w:semiHidden="0" w:unhideWhenUsed="0"/>
+    <w:lsdException w:name="Note Level 7" w:semiHidden="0" w:unhideWhenUsed="0"/>
+    <w:lsdException w:name="Note Level 8" w:semiHidden="0" w:unhideWhenUsed="0"/>
+    <w:lsdException w:name="Note Level 9" w:semiHidden="0" w:unhideWhenUsed="0"/>
+    <w:lsdException w:name="Placeholder Text" w:unhideWhenUsed="0"/>
+    <w:lsdException w:name="No Spacing" w:semiHidden="0" w:uiPriority="1" w:unhideWhenUsed="0" w:qFormat="1"/>
+    <w:lsdException w:name="Light Shading" w:semiHidden="0" w:uiPriority="60" w:unhideWhenUsed="0"/>
+    <w:lsdException w:name="Light List" w:semiHidden="0" w:uiPriority="61" w:unhideWhenUsed="0"/>
+    <w:lsdException w:name="Light Grid" w:semiHidden="0" w:uiPriority="62" w:unhideWhenUsed="0"/>
+    <w:lsdException w:name="Medium Shading 1" w:semiHidden="0" w:uiPriority="63" w:unhideWhenUsed="0"/>
+    <w:lsdException w:name="Medium Shading 2" w:semiHidden="0" w:uiPriority="64" w:unhideWhenUsed="0"/>
+    <w:lsdException w:name="Medium List 1" w:semiHidden="0" w:uiPriority="65" w:unhideWhenUsed="0"/>
+    <w:lsdException w:name="Medium List 2" w:semiHidden="0" w:uiPriority="66" w:unhideWhenUsed="0"/>
+    <w:lsdException w:name="Medium Grid 1" w:semiHidden="0" w:uiPriority="67" w:unhideWhenUsed="0"/>
+    <w:lsdException w:name="Medium Grid 2" w:semiHidden="0" w:uiPriority="68" w:unhideWhenUsed="0"/>
+    <w:lsdException w:name="Medium Grid 3" w:semiHidden="0" w:uiPriority="69" w:unhideWhenUsed="0"/>
+    <w:lsdException w:name="Dark List" w:semiHidden="0" w:uiPriority="70" w:unhideWhenUsed="0"/>
+    <w:lsdException w:name="Colorful Shading" w:semiHidden="0" w:uiPriority="71" w:unhideWhenUsed="0"/>
+    <w:lsdException w:name="Colorful List" w:semiHidden="0" w:uiPriority="72" w:unhideWhenUsed="0"/>
+    <w:lsdException w:name="Colorful Grid" w:semiHidden="0" w:uiPriority="73" w:unhideWhenUsed="0"/>
+    <w:lsdException w:name="Light Shading Accent 1" w:semiHidden="0" w:uiPriority="60" w:unhideWhenUsed="0"/>
+    <w:lsdException w:name="Light List Accent 1" w:semiHidden="0" w:uiPriority="61" w:unhideWhenUsed="0"/>
+    <w:lsdException w:name="Light Grid Accent 1" w:semiHidden="0" w:uiPriority="62" w:unhideWhenUsed="0"/>
+    <w:lsdException w:name="Medium Shading 1 Accent 1" w:semiHidden="0" w:uiPriority="63" w:unhideWhenUsed="0"/>
+    <w:lsdException w:name="Medium Shading 2 Accent 1" w:semiHidden="0" w:uiPriority="64" w:unhideWhenUsed="0"/>
+    <w:lsdException w:name="Medium List 1 Accent 1" w:semiHidden="0" w:uiPriority="65" w:unhideWhenUsed="0"/>
+    <w:lsdException w:name="Revision" w:unhideWhenUsed="0"/>
+    <w:lsdException w:name="List Paragraph" w:semiHidden="0" w:uiPriority="34" w:unhideWhenUsed="0" w:qFormat="1"/>
+    <w:lsdException w:name="Quote" w:semiHidden="0" w:uiPriority="29" w:unhideWhenUsed="0" w:qFormat="1"/>
+    <w:lsdException w:name="Intense Quote" w:semiHidden="0" w:uiPriority="30" w:unhideWhenUsed="0" w:qFormat="1"/>
+    <w:lsdException w:name="Medium List 2 Accent 1" w:semiHidden="0" w:uiPriority="66" w:unhideWhenUsed="0"/>
+    <w:lsdException w:name="Medium Grid 1 Accent 1" w:semiHidden="0" w:uiPriority="67" w:unhideWhenUsed="0"/>
+    <w:lsdException w:name="Medium Grid 2 Accent 1" w:semiHidden="0" w:uiPriority="68" w:unhideWhenUsed="0"/>
+    <w:lsdException w:name="Medium Grid 3 Accent 1" w:semiHidden="0" w:uiPriority="69" w:unhideWhenUsed="0"/>
+    <w:lsdException w:name="Dark List Accent 1" w:semiHidden="0" w:uiPriority="70" w:unhideWhenUsed="0"/>
+    <w:lsdException w:name="Colorful Shading Accent 1" w:semiHidden="0" w:uiPriority="71" w:unhideWhenUsed="0"/>
+    <w:lsdException w:name="Colorful List Accent 1" w:semiHidden="0" w:uiPriority="72" w:unhideWhenUsed="0"/>
+    <w:lsdException w:name="Colorful Grid Accent 1" w:semiHidden="0" w:uiPriority="73" w:unhideWhenUsed="0"/>
+    <w:lsdException w:name="Light Shading Accent 2" w:semiHidden="0" w:uiPriority="60" w:unhideWhenUsed="0"/>
+    <w:lsdException w:name="Light List Accent 2" w:semiHidden="0" w:uiPriority="61" w:unhideWhenUsed="0"/>
+    <w:lsdException w:name="Light Grid Accent 2" w:semiHidden="0" w:uiPriority="62" w:unhideWhenUsed="0"/>
+    <w:lsdException w:name="Medium Shading 1 Accent 2" w:semiHidden="0" w:uiPriority="63" w:unhideWhenUsed="0"/>
+    <w:lsdException w:name="Medium Shading 2 Accent 2" w:semiHidden="0" w:uiPriority="64" w:unhideWhenUsed="0"/>
+    <w:lsdException w:name="Medium List 1 Accent 2" w:semiHidden="0" w:uiPriority="65" w:unhideWhenUsed="0"/>
+    <w:lsdException w:name="Medium List 2 Accent 2" w:semiHidden="0" w:uiPriority="66" w:unhideWhenUsed="0"/>
+    <w:lsdException w:name="Medium Grid 1 Accent 2" w:semiHidden="0" w:uiPriority="67" w:unhideWhenUsed="0"/>
+    <w:lsdException w:name="Medium Grid 2 Accent 2" w:semiHidden="0" w:uiPriority="68" w:unhideWhenUsed="0"/>
+    <w:lsdException w:name="Medium Grid 3 Accent 2" w:semiHidden="0" w:uiPriority="69" w:unhideWhenUsed="0"/>
+    <w:lsdException w:name="Dark List Accent 2" w:semiHidden="0" w:uiPriority="70" w:unhideWhenUsed="0"/>
+    <w:lsdException w:name="Colorful Shading Accent 2" w:semiHidden="0" w:uiPriority="71" w:unhideWhenUsed="0"/>
+    <w:lsdException w:name="Colorful List Accent 2" w:semiHidden="0" w:uiPriority="72" w:unhideWhenUsed="0"/>
+    <w:lsdException w:name="Colorful Grid Accent 2" w:semiHidden="0" w:uiPriority="73" w:unhideWhenUsed="0"/>
+    <w:lsdException w:name="Light Shading Accent 3" w:semiHidden="0" w:uiPriority="60" w:unhideWhenUsed="0"/>
+    <w:lsdException w:name="Light List Accent 3" w:semiHidden="0" w:uiPriority="61" w:unhideWhenUsed="0"/>
+    <w:lsdException w:name="Light Grid Accent 3" w:semiHidden="0" w:uiPriority="62" w:unhideWhenUsed="0"/>
+    <w:lsdException w:name="Medium Shading 1 Accent 3" w:semiHidden="0" w:uiPriority="63" w:unhideWhenUsed="0"/>
+    <w:lsdException w:name="Medium Shading 2 Accent 3" w:semiHidden="0" w:uiPriority="64" w:unhideWhenUsed="0"/>
+    <w:lsdException w:name="Medium List 1 Accent 3" w:semiHidden="0" w:uiPriority="65" w:unhideWhenUsed="0"/>
+    <w:lsdException w:name="Medium List 2 Accent 3" w:semiHidden="0" w:uiPriority="66" w:unhideWhenUsed="0"/>
+    <w:lsdException w:name="Medium Grid 1 Accent 3" w:semiHidden="0" w:uiPriority="67" w:unhideWhenUsed="0"/>
+    <w:lsdException w:name="Medium Grid 2 Accent 3" w:semiHidden="0" w:uiPriority="68" w:unhideWhenUsed="0"/>
+    <w:lsdException w:name="Medium Grid 3 Accent 3" w:semiHidden="0" w:uiPriority="69" w:unhideWhenUsed="0"/>
+    <w:lsdException w:name="Dark List Accent 3" w:semiHidden="0" w:uiPriority="70" w:unhideWhenUsed="0"/>
+    <w:lsdException w:name="Colorful Shading Accent 3" w:semiHidden="0" w:uiPriority="71" w:unhideWhenUsed="0"/>
+    <w:lsdException w:name="Colorful List Accent 3" w:semiHidden="0" w:uiPriority="72" w:unhideWhenUsed="0"/>
+    <w:lsdException w:name="Colorful Grid Accent 3" w:semiHidden="0" w:uiPriority="73" w:unhideWhenUsed="0"/>
+    <w:lsdException w:name="Light Shading Accent 4" w:semiHidden="0" w:uiPriority="60" w:unhideWhenUsed="0"/>
+    <w:lsdException w:name="Light List Accent 4" w:semiHidden="0" w:uiPriority="61" w:unhideWhenUsed="0"/>
+    <w:lsdException w:name="Light Grid Accent 4" w:semiHidden="0" w:uiPriority="62" w:unhideWhenUsed="0"/>
+    <w:lsdException w:name="Medium Shading 1 Accent 4" w:semiHidden="0" w:uiPriority="63" w:unhideWhenUsed="0"/>
+    <w:lsdException w:name="Medium Shading 2 Accent 4" w:semiHidden="0" w:uiPriority="64" w:unhideWhenUsed="0"/>
+    <w:lsdException w:name="Medium List 1 Accent 4" w:semiHidden="0" w:uiPriority="65" w:unhideWhenUsed="0"/>
+    <w:lsdException w:name="Medium List 2 Accent 4" w:semiHidden="0" w:uiPriority="66" w:unhideWhenUsed="0"/>
+    <w:lsdException w:name="Medium Grid 1 Accent 4" w:semiHidden="0" w:uiPriority="67" w:unhideWhenUsed="0"/>
+    <w:lsdException w:name="Medium Grid 2 Accent 4" w:semiHidden="0" w:uiPriority="68" w:unhideWhenUsed="0"/>
+    <w:lsdException w:name="Medium Grid 3 Accent 4" w:semiHidden="0" w:uiPriority="69" w:unhideWhenUsed="0"/>
+    <w:lsdException w:name="Dark List Accent 4" w:semiHidden="0" w:uiPriority="70" w:unhideWhenUsed="0"/>
+    <w:lsdException w:name="Colorful Shading Accent 4" w:semiHidden="0" w:uiPriority="71" w:unhideWhenUsed="0"/>
+    <w:lsdException w:name="Colorful List Accent 4" w:semiHidden="0" w:uiPriority="72" w:unhideWhenUsed="0"/>
+    <w:lsdException w:name="Colorful Grid Accent 4" w:semiHidden="0" w:uiPriority="73" w:unhideWhenUsed="0"/>
+    <w:lsdException w:name="Light Shading Accent 5" w:semiHidden="0" w:uiPriority="60" w:unhideWhenUsed="0"/>
+    <w:lsdException w:name="Light List Accent 5" w:semiHidden="0" w:uiPriority="61" w:unhideWhenUsed="0"/>
+    <w:lsdException w:name="Light Grid Accent 5" w:semiHidden="0" w:uiPriority="62" w:unhideWhenUsed="0"/>
+    <w:lsdException w:name="Medium Shading 1 Accent 5" w:semiHidden="0" w:uiPriority="63" w:unhideWhenUsed="0"/>
+    <w:lsdException w:name="Medium Shading 2 Accent 5" w:semiHidden="0" w:uiPriority="64" w:unhideWhenUsed="0"/>
+    <w:lsdException w:name="Medium List 1 Accent 5" w:semiHidden="0" w:uiPriority="65" w:unhideWhenUsed="0"/>
+    <w:lsdException w:name="Medium List 2 Accent 5" w:semiHidden="0" w:uiPriority="66" w:unhideWhenUsed="0"/>
+    <w:lsdException w:name="Medium Grid 1 Accent 5" w:semiHidden="0" w:uiPriority="67" w:unhideWhenUsed="0"/>
+    <w:lsdException w:name="Medium Grid 2 Accent 5" w:semiHidden="0" w:uiPriority="68" w:unhideWhenUsed="0"/>
+    <w:lsdException w:name="Medium Grid 3 Accent 5" w:semiHidden="0" w:uiPriority="69" w:unhideWhenUsed="0"/>
+    <w:lsdException w:name="Dark List Accent 5" w:semiHidden="0" w:uiPriority="70" w:unhideWhenUsed="0"/>
+    <w:lsdException w:name="Colorful Shading Accent 5" w:semiHidden="0" w:uiPriority="71" w:unhideWhenUsed="0"/>
+    <w:lsdException w:name="Colorful List Accent 5" w:semiHidden="0" w:uiPriority="72" w:unhideWhenUsed="0"/>
+    <w:lsdException w:name="Colorful Grid Accent 5" w:semiHidden="0" w:uiPriority="73" w:unhideWhenUsed="0"/>
+    <w:lsdException w:name="Light Shading Accent 6" w:semiHidden="0" w:uiPriority="60" w:unhideWhenUsed="0"/>
+    <w:lsdException w:name="Light List Accent 6" w:semiHidden="0" w:uiPriority="61" w:unhideWhenUsed="0"/>
+    <w:lsdException w:name="Light Grid Accent 6" w:semiHidden="0" w:uiPriority="62" w:unhideWhenUsed="0"/>
+    <w:lsdException w:name="Medium Shading 1 Accent 6" w:semiHidden="0" w:uiPriority="63" w:unhideWhenUsed="0"/>
+    <w:lsdException w:name="Medium Shading 2 Accent 6" w:semiHidden="0" w:uiPriority="64" w:unhideWhenUsed="0"/>
+    <w:lsdException w:name="Medium List 1 Accent 6" w:semiHidden="0" w:uiPriority="65" w:unhideWhenUsed="0"/>
+    <w:lsdException w:name="Medium List 2 Accent 6" w:semiHidden="0" w:uiPriority="66" w:unhideWhenUsed="0"/>
+    <w:lsdException w:name="Medium Grid 1 Accent 6" w:semiHidden="0" w:uiPriority="67" w:unhideWhenUsed="0"/>
+    <w:lsdException w:name="Medium Grid 2 Accent 6" w:semiHidden="0" w:uiPriority="68" w:unhideWhenUsed="0"/>
+    <w:lsdException w:name="Medium Grid 3 Accent 6" w:semiHidden="0" w:uiPriority="69" w:unhideWhenUsed="0"/>
+    <w:lsdException w:name="Dark List Accent 6" w:semiHidden="0" w:uiPriority="70" w:unhideWhenUsed="0"/>
+    <w:lsdException w:name="Colorful Shading Accent 6" w:semiHidden="0" w:uiPriority="71" w:unhideWhenUsed="0"/>
+    <w:lsdException w:name="Colorful List Accent 6" w:semiHidden="0" w:uiPriority="72" w:unhideWhenUsed="0"/>
+    <w:lsdException w:name="Colorful Grid Accent 6" w:semiHidden="0" w:uiPriority="73" w:unhideWhenUsed="0"/>
+    <w:lsdException w:name="Subtle Emphasis" w:semiHidden="0" w:uiPriority="19" w:unhideWhenUsed="0" w:qFormat="1"/>
+    <w:lsdException w:name="Intense Emphasis" w:semiHidden="0" w:uiPriority="21" w:unhideWhenUsed="0" w:qFormat="1"/>
+    <w:lsdException w:name="Subtle Reference" w:semiHidden="0" w:uiPriority="31" w:unhideWhenUsed="0" w:qFormat="1"/>
+    <w:lsdException w:name="Intense Reference" w:semiHidden="0" w:uiPriority="32" w:unhideWhenUsed="0" w:qFormat="1"/>
+    <w:lsdException w:name="Book Title" w:semiHidden="0" w:uiPriority="33" w:unhideWhenUsed="0" w:qFormat="1"/>
+    <w:lsdException w:name="Bibliography" w:uiPriority="37"/>
+    <w:lsdException w:name="TOC Heading" w:uiPriority="39" w:qFormat="1"/>
+  </w:latentStyles>
+  <w:style w:type="paragraph" w:default="1" w:styleId="Normal">
+    <w:name w:val="Normal"/>
+    <w:qFormat/>
+  </w:style>
+  <w:style w:type="character" w:default="1" w:styleId="DefaultParagraphFont">
+    <w:name w:val="Default Paragraph Font"/>
+    <w:uiPriority w:val="1"/>
+    <w:semiHidden/>
+    <w:unhideWhenUsed/>
+  </w:style>
+  <w:style w:type="table" w:default="1" w:styleId="TableNormal">
+    <w:name w:val="Normal Table"/>
+    <w:uiPriority w:val="99"/>
+    <w:semiHidden/>
+    <w:unhideWhenUsed/>
+    <w:tblPr>
+      <w:tblInd w:w="0" w:type="dxa"/>
+      <w:tblCellMar>
+        <w:top w:w="0" w:type="dxa"/>
+        <w:left w:w="108" w:type="dxa"/>
+        <w:bottom w:w="0" w:type="dxa"/>
+        <w:right w:w="108" w:type="dxa"/>
+      </w:tblCellMar>
+    </w:tblPr>
+  </w:style>
+  <w:style w:type="numbering" w:default="1" w:styleId="NoList">
+    <w:name w:val="No List"/>
+    <w:uiPriority w:val="99"/>
+    <w:semiHidden/>
+    <w:unhideWhenUsed/>
+  </w:style>
+  <w:style w:type="paragraph" w:styleId="Header">
+    <w:name w:val="header"/>
+    <w:basedOn w:val="Normal"/>
+    <w:link w:val="HeaderChar"/>
+    <w:uiPriority w:val="99"/>
+    <w:unhideWhenUsed/>
+    <w:rsid w:val="009B3D15"/>
+    <w:pPr>
+      <w:tabs>
+        <w:tab w:val="center" w:pos="4680"/>
+        <w:tab w:val="right" w:pos="9360"/>
+      </w:tabs>
+      <w:spacing w:after="0" w:line="240" w:lineRule="auto"/>
+    </w:pPr>
+  </w:style>
+  <w:style w:type="character" w:customStyle="1" w:styleId="HeaderChar">
+    <w:name w:val="Header Char"/>
+    <w:basedOn w:val="DefaultParagraphFont"/>
+    <w:link w:val="Header"/>
+    <w:uiPriority w:val="99"/>
+    <w:rsid w:val="009B3D15"/>
+  </w:style>
+  <w:style w:type="paragraph" w:styleId="Footer">
+    <w:name w:val="footer"/>
+    <w:basedOn w:val="Normal"/>
+    <w:link w:val="FooterChar"/>
+    <w:uiPriority w:val="99"/>
+    <w:unhideWhenUsed/>
+    <w:rsid w:val="009B3D15"/>
+    <w:pPr>
+      <w:tabs>
+        <w:tab w:val="center" w:pos="4680"/>
+        <w:tab w:val="right" w:pos="9360"/>
+      </w:tabs>
+      <w:spacing w:after="0" w:line="240" w:lineRule="auto"/>
+    </w:pPr>
+  </w:style>
+  <w:style w:type="character" w:customStyle="1" w:styleId="FooterChar">
+    <w:name w:val="Footer Char"/>
+    <w:basedOn w:val="DefaultParagraphFont"/>
+    <w:link w:val="Footer"/>
+    <w:uiPriority w:val="99"/>
+    <w:rsid w:val="009B3D15"/>
+  </w:style>
+  <w:style w:type="paragraph" w:styleId="BalloonText">
+    <w:name w:val="Balloon Text"/>
+    <w:basedOn w:val="Normal"/>
+    <w:link w:val="BalloonTextChar"/>
+    <w:uiPriority w:val="99"/>
+    <w:semiHidden/>
+    <w:unhideWhenUsed/>
+    <w:rsid w:val="00685BC1"/>
+    <w:pPr>
+      <w:spacing w:after="0" w:line="240" w:lineRule="auto"/>
+    </w:pPr>
+    <w:rPr>
+      <w:rFonts w:ascii="Lucida Grande" w:hAnsi="Lucida Grande" w:cs="Lucida Grande"/>
+      <w:sz w:val="18"/>
+      <w:szCs w:val="18"/>
+    </w:rPr>
+  </w:style>
+  <w:style w:type="character" w:customStyle="1" w:styleId="BalloonTextChar">
+    <w:name w:val="Balloon Text Char"/>
+    <w:basedOn w:val="DefaultParagraphFont"/>
+    <w:link w:val="BalloonText"/>
+    <w:uiPriority w:val="99"/>
+    <w:semiHidden/>
+    <w:rsid w:val="00685BC1"/>
+    <w:rPr>
+      <w:rFonts w:ascii="Lucida Grande" w:hAnsi="Lucida Grande" w:cs="Lucida Grande"/>
+      <w:sz w:val="18"/>
+      <w:szCs w:val="18"/>
+    </w:rPr>
+  </w:style>
 </w:styles>
 </file>
 
@@ -9209,7 +9881,7 @@
     </a:clrScheme>
     <a:fontScheme name="Office">
       <a:majorFont>
-        <a:latin typeface="Calibri Light" panose="020F0302020204030204"/>
+        <a:latin typeface="Calibri Light"/>
         <a:ea typeface=""/>
         <a:cs typeface=""/>
         <a:font script="Jpan" typeface="游ゴシック Light"/>
@@ -9244,7 +9916,7 @@
         <a:font script="Geor" typeface="Sylfaen"/>
       </a:majorFont>
       <a:minorFont>
-        <a:latin typeface="Calibri" panose="020F0502020204030204"/>
+        <a:latin typeface="Calibri"/>
         <a:ea typeface=""/>
         <a:cs typeface=""/>
         <a:font script="Jpan" typeface="游明朝"/>
@@ -9421,7 +10093,7 @@
   <a:extraClrSchemeLst/>
   <a:extLst>
     <a:ext uri="{05A4C25C-085E-4340-85A3-A5531E510DB2}">
-      <thm15:themeFamily xmlns:thm15="http://schemas.microsoft.com/office/thememl/2012/main" name="Office Theme" id="{62F939B6-93AF-4DB8-9C6B-D6C7DFDC589F}" vid="{4A3C46E8-61CC-4603-A589-7422A47A8E4A}"/>
+      <thm15:themeFamily xmlns:thm15="http://schemas.microsoft.com/office/thememl/2012/main" xmlns="" name="Office Theme" id="{62F939B6-93AF-4DB8-9C6B-D6C7DFDC589F}" vid="{4A3C46E8-61CC-4603-A589-7422A47A8E4A}"/>
     </a:ext>
   </a:extLst>
 </a:theme>

</xml_diff>